<commit_message>
Update(Rapport): Avancement dans mon rapport dans les points de bilan personnel
</commit_message>
<xml_diff>
--- a/m-320-Aaron_Vichery-Rapport_projet_P_OO.docx
+++ b/m-320-Aaron_Vichery-Rapport_projet_P_OO.docx
@@ -3762,14 +3762,9 @@
       </w:pPr>
       <w:bookmarkStart w:id="18" w:name="_Toc210046585"/>
       <w:r>
-        <w:t xml:space="preserve">Fonctionnalités requises (Pont de vue du </w:t>
-      </w:r>
-      <w:proofErr w:type="gramStart"/>
-      <w:r>
-        <w:t>client )</w:t>
+        <w:t>Fonctionnalités requises (Pont de vue du client )</w:t>
       </w:r>
       <w:bookmarkEnd w:id="18"/>
-      <w:proofErr w:type="gramEnd"/>
     </w:p>
     <w:p>
       <w:pPr>
@@ -3795,44 +3790,20 @@
         <w:rPr>
           <w:rFonts w:ascii="Century Gothic" w:eastAsia="Century Gothic" w:hAnsi="Century Gothic" w:cs="Century Gothic"/>
         </w:rPr>
-        <w:t>« </w:t>
-      </w:r>
-      <w:proofErr w:type="spellStart"/>
+        <w:t>« shoot’em up 2D », comme Space</w:t>
+      </w:r>
+      <w:r>
+        <w:rPr>
+          <w:rFonts w:eastAsia="Century Gothic" w:cs="Arial"/>
+        </w:rPr>
+        <w:t> </w:t>
+      </w:r>
       <w:r>
         <w:rPr>
           <w:rFonts w:ascii="Century Gothic" w:eastAsia="Century Gothic" w:hAnsi="Century Gothic" w:cs="Century Gothic"/>
         </w:rPr>
-        <w:t>shoot’em</w:t>
-      </w:r>
-      <w:proofErr w:type="spellEnd"/>
-      <w:r>
-        <w:rPr>
-          <w:rFonts w:ascii="Century Gothic" w:eastAsia="Century Gothic" w:hAnsi="Century Gothic" w:cs="Century Gothic"/>
-        </w:rPr>
-        <w:t xml:space="preserve"> up 2D », comme </w:t>
-      </w:r>
-      <w:proofErr w:type="spellStart"/>
-      <w:r>
-        <w:rPr>
-          <w:rFonts w:ascii="Century Gothic" w:eastAsia="Century Gothic" w:hAnsi="Century Gothic" w:cs="Century Gothic"/>
-        </w:rPr>
-        <w:t>Space</w:t>
-      </w:r>
-      <w:proofErr w:type="spellEnd"/>
-      <w:r>
-        <w:rPr>
-          <w:rFonts w:eastAsia="Century Gothic" w:cs="Arial"/>
-        </w:rPr>
-        <w:t> </w:t>
-      </w:r>
-      <w:proofErr w:type="spellStart"/>
-      <w:r>
-        <w:rPr>
-          <w:rFonts w:ascii="Century Gothic" w:eastAsia="Century Gothic" w:hAnsi="Century Gothic" w:cs="Century Gothic"/>
-        </w:rPr>
         <w:t>Invader</w:t>
       </w:r>
-      <w:proofErr w:type="spellEnd"/>
       <w:r>
         <w:rPr>
           <w:rFonts w:ascii="Century Gothic" w:eastAsia="Century Gothic" w:hAnsi="Century Gothic" w:cs="Century Gothic"/>
@@ -3865,19 +3836,11 @@
           <w:rFonts w:ascii="Century Gothic" w:eastAsia="Century Gothic" w:hAnsi="Century Gothic" w:cs="Century Gothic"/>
         </w:rPr>
       </w:pPr>
-      <w:proofErr w:type="spellStart"/>
       <w:r>
         <w:rPr>
           <w:rFonts w:ascii="Century Gothic" w:eastAsia="Century Gothic" w:hAnsi="Century Gothic" w:cs="Century Gothic"/>
         </w:rPr>
-        <w:t>Quelque</w:t>
-      </w:r>
-      <w:proofErr w:type="spellEnd"/>
-      <w:r>
-        <w:rPr>
-          <w:rFonts w:ascii="Century Gothic" w:eastAsia="Century Gothic" w:hAnsi="Century Gothic" w:cs="Century Gothic"/>
-        </w:rPr>
-        <w:t xml:space="preserve"> soit votre thème, les points suivants doivent être satisfaits </w:t>
+        <w:t xml:space="preserve">Quelque soit votre thème, les points suivants doivent être satisfaits </w:t>
       </w:r>
       <w:r>
         <w:rPr>
@@ -3911,21 +3874,7 @@
         <w:rPr>
           <w:rFonts w:ascii="Century Gothic" w:hAnsi="Century Gothic"/>
         </w:rPr>
-        <w:t xml:space="preserve">L’espace de jeu contient au minimum 5 obstacles infranchissables (ni par le joueur, ni par les ennemis). Ils peuvent </w:t>
-      </w:r>
-      <w:proofErr w:type="gramStart"/>
-      <w:r>
-        <w:rPr>
-          <w:rFonts w:ascii="Century Gothic" w:hAnsi="Century Gothic"/>
-        </w:rPr>
-        <w:t>par contre</w:t>
-      </w:r>
-      <w:proofErr w:type="gramEnd"/>
-      <w:r>
-        <w:rPr>
-          <w:rFonts w:ascii="Century Gothic" w:hAnsi="Century Gothic"/>
-        </w:rPr>
-        <w:t xml:space="preserve"> être détruits. L’analyse fonctionnelle montre clairement comment cela se passe.</w:t>
+        <w:t>L’espace de jeu contient au minimum 5 obstacles infranchissables (ni par le joueur, ni par les ennemis). Ils peuvent par contre être détruits. L’analyse fonctionnelle montre clairement comment cela se passe.</w:t>
       </w:r>
     </w:p>
     <w:p>
@@ -4015,21 +3964,7 @@
         <w:rPr>
           <w:rFonts w:ascii="Century Gothic" w:hAnsi="Century Gothic"/>
         </w:rPr>
-        <w:t>Le joueur peut tirer (balles, missiles, boules de neige, popcorn, …). L’analyse fonctionnelle montre clairement les modalités de tir (</w:t>
-      </w:r>
-      <w:proofErr w:type="spellStart"/>
-      <w:r>
-        <w:rPr>
-          <w:rFonts w:ascii="Century Gothic" w:hAnsi="Century Gothic"/>
-        </w:rPr>
-        <w:t>cooldown</w:t>
-      </w:r>
-      <w:proofErr w:type="spellEnd"/>
-      <w:r>
-        <w:rPr>
-          <w:rFonts w:ascii="Century Gothic" w:hAnsi="Century Gothic"/>
-        </w:rPr>
-        <w:t>, rafale, recharge, …)</w:t>
+        <w:t>Le joueur peut tirer (balles, missiles, boules de neige, popcorn, …). L’analyse fonctionnelle montre clairement les modalités de tir (cooldown, rafale, recharge, …)</w:t>
       </w:r>
     </w:p>
     <w:p>
@@ -4202,16 +4137,8 @@
         <w:rPr>
           <w:rFonts w:ascii="Century Gothic" w:hAnsi="Century Gothic"/>
         </w:rPr>
-        <w:t xml:space="preserve">Autre proposition personnelle, validée par le </w:t>
-      </w:r>
-      <w:proofErr w:type="spellStart"/>
-      <w:r>
-        <w:rPr>
-          <w:rFonts w:ascii="Century Gothic" w:hAnsi="Century Gothic"/>
-        </w:rPr>
-        <w:t>CdP</w:t>
-      </w:r>
-      <w:proofErr w:type="spellEnd"/>
+        <w:t>Autre proposition personnelle, validée par le CdP</w:t>
+      </w:r>
     </w:p>
     <w:p>
       <w:pPr>
@@ -4254,17 +4181,8 @@
             <w:rStyle w:val="Lienhypertexte"/>
             <w:rFonts w:ascii="Century Gothic" w:eastAsia="Century Gothic" w:hAnsi="Century Gothic" w:cs="Century Gothic"/>
           </w:rPr>
-          <w:t xml:space="preserve">release </w:t>
+          <w:t>release Github</w:t>
         </w:r>
-        <w:proofErr w:type="spellStart"/>
-        <w:r>
-          <w:rPr>
-            <w:rStyle w:val="Lienhypertexte"/>
-            <w:rFonts w:ascii="Century Gothic" w:eastAsia="Century Gothic" w:hAnsi="Century Gothic" w:cs="Century Gothic"/>
-          </w:rPr>
-          <w:t>Github</w:t>
-        </w:r>
-        <w:proofErr w:type="spellEnd"/>
       </w:hyperlink>
       <w:r>
         <w:rPr>
@@ -4663,7 +4581,6 @@
       <w:bookmarkStart w:id="23" w:name="_Toc308526332"/>
       <w:bookmarkStart w:id="24" w:name="_Toc210046588"/>
       <w:r>
-        <w:lastRenderedPageBreak/>
         <w:t>Analyse</w:t>
       </w:r>
       <w:bookmarkEnd w:id="21"/>
@@ -4754,6 +4671,28 @@
     </w:p>
     <w:p>
       <w:pPr>
+        <w:pStyle w:val="Corpsdetexte"/>
+      </w:pPr>
+    </w:p>
+    <w:p>
+      <w:pPr>
+        <w:pStyle w:val="Corpsdetexte"/>
+      </w:pPr>
+      <w:r>
+        <w:lastRenderedPageBreak/>
+        <w:t>Dans ce projet, j’ai un peu utilisé l’IA lorsque que je rencontrait des problèmes que je n’arrivais pas à résoudre tout seul par exemple lorsque je devais déplacer les obstacles et les ennemis j’ai demandé un peu d’aide à l’IA mais j’ai finalement réussi à trouver la solution tout seul.</w:t>
+      </w:r>
+    </w:p>
+    <w:p>
+      <w:pPr>
+        <w:pStyle w:val="Corpsdetexte"/>
+      </w:pPr>
+      <w:r>
+        <w:t>J’ai aussi utilisé l’IA pour les collisions entre les projectiles et les ennemis ou obstacles.</w:t>
+      </w:r>
+    </w:p>
+    <w:p>
+      <w:pPr>
         <w:pStyle w:val="Titre1"/>
       </w:pPr>
       <w:bookmarkStart w:id="40" w:name="_Toc165969653"/>
@@ -4785,6 +4724,27 @@
     </w:p>
     <w:p>
       <w:pPr>
+        <w:pStyle w:val="Retraitcorpsdetexte"/>
+      </w:pPr>
+    </w:p>
+    <w:p>
+      <w:pPr>
+        <w:pStyle w:val="Retraitcorpsdetexte"/>
+      </w:pPr>
+      <w:r>
+        <w:t>Pour l’instant, j’ai réussi à implémenter toutes les fonctionnalités dans mon code sauf les collisions que je n’ai pas réussi.</w:t>
+      </w:r>
+    </w:p>
+    <w:p>
+      <w:pPr>
+        <w:pStyle w:val="Retraitcorpsdetexte"/>
+      </w:pPr>
+      <w:r>
+        <w:t>J’ai passé vraiment beaucoup de temps à faire ça mais sans trouver la solution.</w:t>
+      </w:r>
+    </w:p>
+    <w:p>
+      <w:pPr>
         <w:pStyle w:val="Titre2"/>
       </w:pPr>
       <w:bookmarkStart w:id="46" w:name="_Toc165969655"/>
@@ -4810,6 +4770,19 @@
       <w:bookmarkEnd w:id="49"/>
       <w:bookmarkEnd w:id="50"/>
       <w:bookmarkEnd w:id="51"/>
+    </w:p>
+    <w:p>
+      <w:pPr>
+        <w:pStyle w:val="Retraitcorpsdetexte"/>
+      </w:pPr>
+    </w:p>
+    <w:p>
+      <w:pPr>
+        <w:pStyle w:val="Retraitcorpsdetexte"/>
+      </w:pPr>
+      <w:r>
+        <w:t>Lors de ce projet, je trouve que j’ai avancé un peu lentement au début car j’essayais de comprendre Windows Forms mais j’ai finalement abandonné car je n’arrivais pas à comprendre donc j’ai finalement fais mon projet en C# Console car c’était plus simple pour moi et depuis ce moment là j’ai avancé beaucoup plus vite mais malheureusement, il était déjà tard et c’est aussi peut être pour cette raison que je n’ai pas réussi à implémenter la fonctionnalité que je n’ai pas réussi à implémenter.</w:t>
+      </w:r>
     </w:p>
     <w:p>
       <w:pPr>
@@ -5323,21 +5296,12 @@
               <w:szCs w:val="16"/>
             </w:rPr>
           </w:pPr>
-          <w:proofErr w:type="gramStart"/>
           <w:r>
             <w:rPr>
               <w:rFonts w:cs="Arial"/>
               <w:szCs w:val="16"/>
             </w:rPr>
-            <w:t>Version:</w:t>
-          </w:r>
-          <w:proofErr w:type="gramEnd"/>
-          <w:r>
-            <w:rPr>
-              <w:rFonts w:cs="Arial"/>
-              <w:szCs w:val="16"/>
-            </w:rPr>
-            <w:t xml:space="preserve"> </w:t>
+            <w:t xml:space="preserve">Version: </w:t>
           </w:r>
           <w:fldSimple w:instr=" REVNUM   \* MERGEFORMAT ">
             <w:r>
@@ -5383,7 +5347,7 @@
               <w:noProof/>
               <w:szCs w:val="16"/>
             </w:rPr>
-            <w:t>29.09.2025 13:56</w:t>
+            <w:t>06.10.2025 14:46</w:t>
           </w:r>
           <w:r>
             <w:rPr>
@@ -5595,7 +5559,7 @@
         <v:path o:extrusionok="f" gradientshapeok="t" o:connecttype="rect"/>
         <o:lock v:ext="edit" aspectratio="t"/>
       </v:shapetype>
-      <v:shape id="_x0000_i1038" type="#_x0000_t75" style="width:12.15pt;height:12.15pt" o:bullet="t">
+      <v:shape id="_x0000_i1033" type="#_x0000_t75" style="width:12pt;height:12pt" o:bullet="t">
         <v:imagedata r:id="rId1" o:title="BD10263_"/>
       </v:shape>
     </w:pict>
@@ -11552,15 +11516,6 @@
 </file>
 
 <file path=customXml/item1.xml><?xml version="1.0" encoding="utf-8"?>
-<?mso-contentType ?>
-<FormTemplates xmlns="http://schemas.microsoft.com/sharepoint/v3/contenttype/forms">
-  <Display>DocumentLibraryForm</Display>
-  <Edit>DocumentLibraryForm</Edit>
-  <New>DocumentLibraryForm</New>
-</FormTemplates>
-</file>
-
-<file path=customXml/item2.xml><?xml version="1.0" encoding="utf-8"?>
 <ct:contentTypeSchema xmlns:ct="http://schemas.microsoft.com/office/2006/metadata/contentType" xmlns:ma="http://schemas.microsoft.com/office/2006/metadata/properties/metaAttributes" ct:_="" ma:_="" ma:contentTypeName="Document" ma:contentTypeID="0x010100DE9925070658E9408BDD6D38957EA443" ma:contentTypeVersion="3" ma:contentTypeDescription="Crée un document." ma:contentTypeScope="" ma:versionID="33b0460ac9ea0143869e0a72728eb9f6">
   <xsd:schema xmlns:xsd="http://www.w3.org/2001/XMLSchema" xmlns:xs="http://www.w3.org/2001/XMLSchema" xmlns:p="http://schemas.microsoft.com/office/2006/metadata/properties" xmlns:ns2="accb4b95-b0ac-445b-9850-8c8f81e8b17d" targetNamespace="http://schemas.microsoft.com/office/2006/metadata/properties" ma:root="true" ma:fieldsID="5c8c88271c639fadac3e9b0b051c153e" ns2:_="">
     <xsd:import namespace="accb4b95-b0ac-445b-9850-8c8f81e8b17d"/>
@@ -11698,25 +11653,26 @@
 </ct:contentTypeSchema>
 </file>
 
+<file path=customXml/item2.xml><?xml version="1.0" encoding="utf-8"?>
+<?mso-contentType ?>
+<FormTemplates xmlns="http://schemas.microsoft.com/sharepoint/v3/contenttype/forms">
+  <Display>DocumentLibraryForm</Display>
+  <Edit>DocumentLibraryForm</Edit>
+  <New>DocumentLibraryForm</New>
+</FormTemplates>
+</file>
+
 <file path=customXml/item3.xml><?xml version="1.0" encoding="utf-8"?>
+<b:Sources xmlns:b="http://schemas.openxmlformats.org/officeDocument/2006/bibliography" xmlns="http://schemas.openxmlformats.org/officeDocument/2006/bibliography" SelectedStyle="\APA.XSL" StyleName="APA"/>
+</file>
+
+<file path=customXml/item4.xml><?xml version="1.0" encoding="utf-8"?>
 <p:properties xmlns:p="http://schemas.microsoft.com/office/2006/metadata/properties" xmlns:xsi="http://www.w3.org/2001/XMLSchema-instance" xmlns:pc="http://schemas.microsoft.com/office/infopath/2007/PartnerControls">
   <documentManagement/>
 </p:properties>
 </file>
 
-<file path=customXml/item4.xml><?xml version="1.0" encoding="utf-8"?>
-<b:Sources xmlns:b="http://schemas.openxmlformats.org/officeDocument/2006/bibliography" xmlns="http://schemas.openxmlformats.org/officeDocument/2006/bibliography" SelectedStyle="\APA.XSL" StyleName="APA"/>
-</file>
-
 <file path=customXml/itemProps1.xml><?xml version="1.0" encoding="utf-8"?>
-<ds:datastoreItem xmlns:ds="http://schemas.openxmlformats.org/officeDocument/2006/customXml" ds:itemID="{6C3F7A66-EDE3-46FD-83EB-3C265E5D2669}">
-  <ds:schemaRefs>
-    <ds:schemaRef ds:uri="http://schemas.microsoft.com/sharepoint/v3/contenttype/forms"/>
-  </ds:schemaRefs>
-</ds:datastoreItem>
-</file>
-
-<file path=customXml/itemProps2.xml><?xml version="1.0" encoding="utf-8"?>
 <ds:datastoreItem xmlns:ds="http://schemas.openxmlformats.org/officeDocument/2006/customXml" ds:itemID="{83F63AF2-685C-4234-8023-CA4629C17CE3}">
   <ds:schemaRefs>
     <ds:schemaRef ds:uri="http://schemas.microsoft.com/office/2006/metadata/contentType"/>
@@ -11734,19 +11690,27 @@
 </ds:datastoreItem>
 </file>
 
+<file path=customXml/itemProps2.xml><?xml version="1.0" encoding="utf-8"?>
+<ds:datastoreItem xmlns:ds="http://schemas.openxmlformats.org/officeDocument/2006/customXml" ds:itemID="{6C3F7A66-EDE3-46FD-83EB-3C265E5D2669}">
+  <ds:schemaRefs>
+    <ds:schemaRef ds:uri="http://schemas.microsoft.com/sharepoint/v3/contenttype/forms"/>
+  </ds:schemaRefs>
+</ds:datastoreItem>
+</file>
+
 <file path=customXml/itemProps3.xml><?xml version="1.0" encoding="utf-8"?>
+<ds:datastoreItem xmlns:ds="http://schemas.openxmlformats.org/officeDocument/2006/customXml" ds:itemID="{C8C35155-3E6A-4058-B6E4-303717845E3B}">
+  <ds:schemaRefs>
+    <ds:schemaRef ds:uri="http://schemas.openxmlformats.org/officeDocument/2006/bibliography"/>
+  </ds:schemaRefs>
+</ds:datastoreItem>
+</file>
+
+<file path=customXml/itemProps4.xml><?xml version="1.0" encoding="utf-8"?>
 <ds:datastoreItem xmlns:ds="http://schemas.openxmlformats.org/officeDocument/2006/customXml" ds:itemID="{2319CDB8-A2CD-412D-8359-13E6B4DF1FF4}">
   <ds:schemaRefs>
     <ds:schemaRef ds:uri="http://schemas.microsoft.com/office/2006/metadata/properties"/>
     <ds:schemaRef ds:uri="http://schemas.microsoft.com/office/infopath/2007/PartnerControls"/>
   </ds:schemaRefs>
 </ds:datastoreItem>
-</file>
-
-<file path=customXml/itemProps4.xml><?xml version="1.0" encoding="utf-8"?>
-<ds:datastoreItem xmlns:ds="http://schemas.openxmlformats.org/officeDocument/2006/customXml" ds:itemID="{C8C35155-3E6A-4058-B6E4-303717845E3B}">
-  <ds:schemaRefs>
-    <ds:schemaRef ds:uri="http://schemas.openxmlformats.org/officeDocument/2006/bibliography"/>
-  </ds:schemaRefs>
-</ds:datastoreItem>
 </file>
</xml_diff>

<commit_message>
Feat(Code C#): Ajout de mon code C# de mon projet dans le repo
</commit_message>
<xml_diff>
--- a/m-320-Aaron_Vichery-Rapport_projet_P_OO.docx
+++ b/m-320-Aaron_Vichery-Rapport_projet_P_OO.docx
@@ -4688,7 +4688,10 @@
         <w:pStyle w:val="Corpsdetexte"/>
       </w:pPr>
       <w:r>
-        <w:t>J’ai aussi utilisé l’IA pour les collisions entre les projectiles et les ennemis ou obstacles.</w:t>
+        <w:t xml:space="preserve">J’ai aussi utilisé l’IA pour </w:t>
+      </w:r>
+      <w:r>
+        <w:t>générer des interfaces lorsque le joueur gagne ou perd</w:t>
       </w:r>
     </w:p>
     <w:p>
@@ -5347,7 +5350,7 @@
               <w:noProof/>
               <w:szCs w:val="16"/>
             </w:rPr>
-            <w:t>06.10.2025 14:46</w:t>
+            <w:t>28.10.2025 17:24</w:t>
           </w:r>
           <w:r>
             <w:rPr>
@@ -5559,7 +5562,7 @@
         <v:path o:extrusionok="f" gradientshapeok="t" o:connecttype="rect"/>
         <o:lock v:ext="edit" aspectratio="t"/>
       </v:shapetype>
-      <v:shape id="_x0000_i1033" type="#_x0000_t75" style="width:12pt;height:12pt" o:bullet="t">
+      <v:shape id="_x0000_i1029" type="#_x0000_t75" style="width:12pt;height:12pt" o:bullet="t">
         <v:imagedata r:id="rId1" o:title="BD10263_"/>
       </v:shape>
     </w:pict>
@@ -11516,6 +11519,25 @@
 </file>
 
 <file path=customXml/item1.xml><?xml version="1.0" encoding="utf-8"?>
+<p:properties xmlns:p="http://schemas.microsoft.com/office/2006/metadata/properties" xmlns:xsi="http://www.w3.org/2001/XMLSchema-instance" xmlns:pc="http://schemas.microsoft.com/office/infopath/2007/PartnerControls">
+  <documentManagement/>
+</p:properties>
+</file>
+
+<file path=customXml/item2.xml><?xml version="1.0" encoding="utf-8"?>
+<b:Sources xmlns:b="http://schemas.openxmlformats.org/officeDocument/2006/bibliography" xmlns="http://schemas.openxmlformats.org/officeDocument/2006/bibliography" SelectedStyle="\APA.XSL" StyleName="APA"/>
+</file>
+
+<file path=customXml/item3.xml><?xml version="1.0" encoding="utf-8"?>
+<?mso-contentType ?>
+<FormTemplates xmlns="http://schemas.microsoft.com/sharepoint/v3/contenttype/forms">
+  <Display>DocumentLibraryForm</Display>
+  <Edit>DocumentLibraryForm</Edit>
+  <New>DocumentLibraryForm</New>
+</FormTemplates>
+</file>
+
+<file path=customXml/item4.xml><?xml version="1.0" encoding="utf-8"?>
 <ct:contentTypeSchema xmlns:ct="http://schemas.microsoft.com/office/2006/metadata/contentType" xmlns:ma="http://schemas.microsoft.com/office/2006/metadata/properties/metaAttributes" ct:_="" ma:_="" ma:contentTypeName="Document" ma:contentTypeID="0x010100DE9925070658E9408BDD6D38957EA443" ma:contentTypeVersion="3" ma:contentTypeDescription="Crée un document." ma:contentTypeScope="" ma:versionID="33b0460ac9ea0143869e0a72728eb9f6">
   <xsd:schema xmlns:xsd="http://www.w3.org/2001/XMLSchema" xmlns:xs="http://www.w3.org/2001/XMLSchema" xmlns:p="http://schemas.microsoft.com/office/2006/metadata/properties" xmlns:ns2="accb4b95-b0ac-445b-9850-8c8f81e8b17d" targetNamespace="http://schemas.microsoft.com/office/2006/metadata/properties" ma:root="true" ma:fieldsID="5c8c88271c639fadac3e9b0b051c153e" ns2:_="">
     <xsd:import namespace="accb4b95-b0ac-445b-9850-8c8f81e8b17d"/>
@@ -11653,26 +11675,32 @@
 </ct:contentTypeSchema>
 </file>
 
-<file path=customXml/item2.xml><?xml version="1.0" encoding="utf-8"?>
-<?mso-contentType ?>
-<FormTemplates xmlns="http://schemas.microsoft.com/sharepoint/v3/contenttype/forms">
-  <Display>DocumentLibraryForm</Display>
-  <Edit>DocumentLibraryForm</Edit>
-  <New>DocumentLibraryForm</New>
-</FormTemplates>
+<file path=customXml/itemProps1.xml><?xml version="1.0" encoding="utf-8"?>
+<ds:datastoreItem xmlns:ds="http://schemas.openxmlformats.org/officeDocument/2006/customXml" ds:itemID="{2319CDB8-A2CD-412D-8359-13E6B4DF1FF4}">
+  <ds:schemaRefs>
+    <ds:schemaRef ds:uri="http://schemas.microsoft.com/office/2006/metadata/properties"/>
+    <ds:schemaRef ds:uri="http://schemas.microsoft.com/office/infopath/2007/PartnerControls"/>
+  </ds:schemaRefs>
+</ds:datastoreItem>
 </file>
 
-<file path=customXml/item3.xml><?xml version="1.0" encoding="utf-8"?>
-<b:Sources xmlns:b="http://schemas.openxmlformats.org/officeDocument/2006/bibliography" xmlns="http://schemas.openxmlformats.org/officeDocument/2006/bibliography" SelectedStyle="\APA.XSL" StyleName="APA"/>
+<file path=customXml/itemProps2.xml><?xml version="1.0" encoding="utf-8"?>
+<ds:datastoreItem xmlns:ds="http://schemas.openxmlformats.org/officeDocument/2006/customXml" ds:itemID="{C8C35155-3E6A-4058-B6E4-303717845E3B}">
+  <ds:schemaRefs>
+    <ds:schemaRef ds:uri="http://schemas.openxmlformats.org/officeDocument/2006/bibliography"/>
+  </ds:schemaRefs>
+</ds:datastoreItem>
 </file>
 
-<file path=customXml/item4.xml><?xml version="1.0" encoding="utf-8"?>
-<p:properties xmlns:p="http://schemas.microsoft.com/office/2006/metadata/properties" xmlns:xsi="http://www.w3.org/2001/XMLSchema-instance" xmlns:pc="http://schemas.microsoft.com/office/infopath/2007/PartnerControls">
-  <documentManagement/>
-</p:properties>
+<file path=customXml/itemProps3.xml><?xml version="1.0" encoding="utf-8"?>
+<ds:datastoreItem xmlns:ds="http://schemas.openxmlformats.org/officeDocument/2006/customXml" ds:itemID="{6C3F7A66-EDE3-46FD-83EB-3C265E5D2669}">
+  <ds:schemaRefs>
+    <ds:schemaRef ds:uri="http://schemas.microsoft.com/sharepoint/v3/contenttype/forms"/>
+  </ds:schemaRefs>
+</ds:datastoreItem>
 </file>
 
-<file path=customXml/itemProps1.xml><?xml version="1.0" encoding="utf-8"?>
+<file path=customXml/itemProps4.xml><?xml version="1.0" encoding="utf-8"?>
 <ds:datastoreItem xmlns:ds="http://schemas.openxmlformats.org/officeDocument/2006/customXml" ds:itemID="{83F63AF2-685C-4234-8023-CA4629C17CE3}">
   <ds:schemaRefs>
     <ds:schemaRef ds:uri="http://schemas.microsoft.com/office/2006/metadata/contentType"/>
@@ -11688,29 +11716,4 @@
     <ds:schemaRef ds:uri="http://schemas.microsoft.com/internal/obd"/>
   </ds:schemaRefs>
 </ds:datastoreItem>
-</file>
-
-<file path=customXml/itemProps2.xml><?xml version="1.0" encoding="utf-8"?>
-<ds:datastoreItem xmlns:ds="http://schemas.openxmlformats.org/officeDocument/2006/customXml" ds:itemID="{6C3F7A66-EDE3-46FD-83EB-3C265E5D2669}">
-  <ds:schemaRefs>
-    <ds:schemaRef ds:uri="http://schemas.microsoft.com/sharepoint/v3/contenttype/forms"/>
-  </ds:schemaRefs>
-</ds:datastoreItem>
-</file>
-
-<file path=customXml/itemProps3.xml><?xml version="1.0" encoding="utf-8"?>
-<ds:datastoreItem xmlns:ds="http://schemas.openxmlformats.org/officeDocument/2006/customXml" ds:itemID="{C8C35155-3E6A-4058-B6E4-303717845E3B}">
-  <ds:schemaRefs>
-    <ds:schemaRef ds:uri="http://schemas.openxmlformats.org/officeDocument/2006/bibliography"/>
-  </ds:schemaRefs>
-</ds:datastoreItem>
-</file>
-
-<file path=customXml/itemProps4.xml><?xml version="1.0" encoding="utf-8"?>
-<ds:datastoreItem xmlns:ds="http://schemas.openxmlformats.org/officeDocument/2006/customXml" ds:itemID="{2319CDB8-A2CD-412D-8359-13E6B4DF1FF4}">
-  <ds:schemaRefs>
-    <ds:schemaRef ds:uri="http://schemas.microsoft.com/office/2006/metadata/properties"/>
-    <ds:schemaRef ds:uri="http://schemas.microsoft.com/office/infopath/2007/PartnerControls"/>
-  </ds:schemaRefs>
-</ds:datastoreItem>
 </file>
</xml_diff>

<commit_message>
Update (Rapport) : Dernière version de mon rapport avec tous les points
</commit_message>
<xml_diff>
--- a/m-320-Aaron_Vichery-Rapport_projet_P_OO.docx
+++ b/m-320-Aaron_Vichery-Rapport_projet_P_OO.docx
@@ -3762,9 +3762,14 @@
       </w:pPr>
       <w:bookmarkStart w:id="18" w:name="_Toc210046585"/>
       <w:r>
-        <w:t>Fonctionnalités requises (Pont de vue du client )</w:t>
+        <w:t xml:space="preserve">Fonctionnalités requises (Pont de vue du </w:t>
+      </w:r>
+      <w:proofErr w:type="gramStart"/>
+      <w:r>
+        <w:t>client )</w:t>
       </w:r>
       <w:bookmarkEnd w:id="18"/>
+      <w:proofErr w:type="gramEnd"/>
     </w:p>
     <w:p>
       <w:pPr>
@@ -3790,20 +3795,44 @@
         <w:rPr>
           <w:rFonts w:ascii="Century Gothic" w:eastAsia="Century Gothic" w:hAnsi="Century Gothic" w:cs="Century Gothic"/>
         </w:rPr>
-        <w:t>« shoot’em up 2D », comme Space</w:t>
-      </w:r>
+        <w:t>« </w:t>
+      </w:r>
+      <w:proofErr w:type="spellStart"/>
+      <w:r>
+        <w:rPr>
+          <w:rFonts w:ascii="Century Gothic" w:eastAsia="Century Gothic" w:hAnsi="Century Gothic" w:cs="Century Gothic"/>
+        </w:rPr>
+        <w:t>shoot’em</w:t>
+      </w:r>
+      <w:proofErr w:type="spellEnd"/>
+      <w:r>
+        <w:rPr>
+          <w:rFonts w:ascii="Century Gothic" w:eastAsia="Century Gothic" w:hAnsi="Century Gothic" w:cs="Century Gothic"/>
+        </w:rPr>
+        <w:t xml:space="preserve"> up 2D », comme </w:t>
+      </w:r>
+      <w:proofErr w:type="spellStart"/>
+      <w:r>
+        <w:rPr>
+          <w:rFonts w:ascii="Century Gothic" w:eastAsia="Century Gothic" w:hAnsi="Century Gothic" w:cs="Century Gothic"/>
+        </w:rPr>
+        <w:t>Space</w:t>
+      </w:r>
+      <w:proofErr w:type="spellEnd"/>
       <w:r>
         <w:rPr>
           <w:rFonts w:eastAsia="Century Gothic" w:cs="Arial"/>
         </w:rPr>
         <w:t> </w:t>
       </w:r>
+      <w:proofErr w:type="spellStart"/>
       <w:r>
         <w:rPr>
           <w:rFonts w:ascii="Century Gothic" w:eastAsia="Century Gothic" w:hAnsi="Century Gothic" w:cs="Century Gothic"/>
         </w:rPr>
         <w:t>Invader</w:t>
       </w:r>
+      <w:proofErr w:type="spellEnd"/>
       <w:r>
         <w:rPr>
           <w:rFonts w:ascii="Century Gothic" w:eastAsia="Century Gothic" w:hAnsi="Century Gothic" w:cs="Century Gothic"/>
@@ -3874,7 +3903,21 @@
         <w:rPr>
           <w:rFonts w:ascii="Century Gothic" w:hAnsi="Century Gothic"/>
         </w:rPr>
-        <w:t>L’espace de jeu contient au minimum 5 obstacles infranchissables (ni par le joueur, ni par les ennemis). Ils peuvent par contre être détruits. L’analyse fonctionnelle montre clairement comment cela se passe.</w:t>
+        <w:t xml:space="preserve">L’espace de jeu contient au minimum 5 obstacles infranchissables (ni par le joueur, ni par les ennemis). Ils peuvent </w:t>
+      </w:r>
+      <w:proofErr w:type="gramStart"/>
+      <w:r>
+        <w:rPr>
+          <w:rFonts w:ascii="Century Gothic" w:hAnsi="Century Gothic"/>
+        </w:rPr>
+        <w:t>par contre</w:t>
+      </w:r>
+      <w:proofErr w:type="gramEnd"/>
+      <w:r>
+        <w:rPr>
+          <w:rFonts w:ascii="Century Gothic" w:hAnsi="Century Gothic"/>
+        </w:rPr>
+        <w:t xml:space="preserve"> être détruits. L’analyse fonctionnelle montre clairement comment cela se passe.</w:t>
       </w:r>
     </w:p>
     <w:p>
@@ -3964,7 +4007,21 @@
         <w:rPr>
           <w:rFonts w:ascii="Century Gothic" w:hAnsi="Century Gothic"/>
         </w:rPr>
-        <w:t>Le joueur peut tirer (balles, missiles, boules de neige, popcorn, …). L’analyse fonctionnelle montre clairement les modalités de tir (cooldown, rafale, recharge, …)</w:t>
+        <w:t>Le joueur peut tirer (balles, missiles, boules de neige, popcorn, …). L’analyse fonctionnelle montre clairement les modalités de tir (</w:t>
+      </w:r>
+      <w:proofErr w:type="spellStart"/>
+      <w:r>
+        <w:rPr>
+          <w:rFonts w:ascii="Century Gothic" w:hAnsi="Century Gothic"/>
+        </w:rPr>
+        <w:t>cooldown</w:t>
+      </w:r>
+      <w:proofErr w:type="spellEnd"/>
+      <w:r>
+        <w:rPr>
+          <w:rFonts w:ascii="Century Gothic" w:hAnsi="Century Gothic"/>
+        </w:rPr>
+        <w:t>, rafale, recharge, …)</w:t>
       </w:r>
     </w:p>
     <w:p>
@@ -4137,8 +4194,16 @@
         <w:rPr>
           <w:rFonts w:ascii="Century Gothic" w:hAnsi="Century Gothic"/>
         </w:rPr>
-        <w:t>Autre proposition personnelle, validée par le CdP</w:t>
-      </w:r>
+        <w:t xml:space="preserve">Autre proposition personnelle, validée par le </w:t>
+      </w:r>
+      <w:proofErr w:type="spellStart"/>
+      <w:r>
+        <w:rPr>
+          <w:rFonts w:ascii="Century Gothic" w:hAnsi="Century Gothic"/>
+        </w:rPr>
+        <w:t>CdP</w:t>
+      </w:r>
+      <w:proofErr w:type="spellEnd"/>
     </w:p>
     <w:p>
       <w:pPr>
@@ -4181,8 +4246,17 @@
             <w:rStyle w:val="Lienhypertexte"/>
             <w:rFonts w:ascii="Century Gothic" w:eastAsia="Century Gothic" w:hAnsi="Century Gothic" w:cs="Century Gothic"/>
           </w:rPr>
-          <w:t>release Github</w:t>
+          <w:t xml:space="preserve">release </w:t>
         </w:r>
+        <w:proofErr w:type="spellStart"/>
+        <w:r>
+          <w:rPr>
+            <w:rStyle w:val="Lienhypertexte"/>
+            <w:rFonts w:ascii="Century Gothic" w:eastAsia="Century Gothic" w:hAnsi="Century Gothic" w:cs="Century Gothic"/>
+          </w:rPr>
+          <w:t>Github</w:t>
+        </w:r>
+        <w:proofErr w:type="spellEnd"/>
       </w:hyperlink>
       <w:r>
         <w:rPr>
@@ -4574,6 +4648,19 @@
     </w:p>
     <w:p>
       <w:pPr>
+        <w:pStyle w:val="Corpsdetexte"/>
+        <w:tabs>
+          <w:tab w:val="clear" w:pos="4395"/>
+        </w:tabs>
+        <w:ind w:left="1364"/>
+        <w:jc w:val="left"/>
+        <w:rPr>
+          <w:rFonts w:ascii="Century Gothic" w:hAnsi="Century Gothic"/>
+        </w:rPr>
+      </w:pPr>
+    </w:p>
+    <w:p>
+      <w:pPr>
         <w:pStyle w:val="Titre1"/>
       </w:pPr>
       <w:bookmarkStart w:id="21" w:name="_Toc532179957"/>
@@ -4592,138 +4679,74 @@
       <w:pPr>
         <w:pStyle w:val="Titre2"/>
       </w:pPr>
-      <w:bookmarkStart w:id="25" w:name="_Toc308526333"/>
-      <w:bookmarkStart w:id="26" w:name="_Toc210046589"/>
-      <w:r>
-        <w:t>Opportunités</w:t>
+      <w:bookmarkStart w:id="25" w:name="_Toc532179967"/>
+      <w:bookmarkStart w:id="26" w:name="_Toc165969651"/>
+      <w:bookmarkStart w:id="27" w:name="_Toc308526335"/>
+      <w:bookmarkStart w:id="28" w:name="_Toc210046591"/>
+      <w:r>
+        <w:t>Conception des tests</w:t>
       </w:r>
       <w:bookmarkEnd w:id="25"/>
       <w:bookmarkEnd w:id="26"/>
-    </w:p>
-    <w:p>
-      <w:pPr>
-        <w:pStyle w:val="Titre2"/>
-      </w:pPr>
-      <w:bookmarkStart w:id="27" w:name="_Toc532179959"/>
-      <w:bookmarkStart w:id="28" w:name="_Toc165969643"/>
-      <w:bookmarkStart w:id="29" w:name="_Toc308526334"/>
-      <w:bookmarkStart w:id="30" w:name="_Toc210046590"/>
-      <w:r>
-        <w:t>Document d’analyse</w:t>
-      </w:r>
       <w:bookmarkEnd w:id="27"/>
       <w:bookmarkEnd w:id="28"/>
-      <w:r>
-        <w:t xml:space="preserve"> et conception</w:t>
-      </w:r>
-      <w:bookmarkEnd w:id="29"/>
-      <w:bookmarkEnd w:id="30"/>
-    </w:p>
-    <w:p>
-      <w:pPr>
-        <w:pStyle w:val="Titre2"/>
-      </w:pPr>
-      <w:bookmarkStart w:id="31" w:name="_Toc532179967"/>
-      <w:bookmarkStart w:id="32" w:name="_Toc165969651"/>
-      <w:bookmarkStart w:id="33" w:name="_Toc308526335"/>
-      <w:bookmarkStart w:id="34" w:name="_Toc210046591"/>
-      <w:r>
-        <w:t>Conception des tests</w:t>
-      </w:r>
-      <w:bookmarkEnd w:id="31"/>
-      <w:bookmarkEnd w:id="32"/>
-      <w:bookmarkEnd w:id="33"/>
-      <w:bookmarkEnd w:id="34"/>
-    </w:p>
-    <w:p>
-      <w:pPr>
-        <w:pStyle w:val="Titre1"/>
-      </w:pPr>
-      <w:bookmarkStart w:id="35" w:name="_Toc532179964"/>
-      <w:bookmarkStart w:id="36" w:name="_Toc165969648"/>
-      <w:bookmarkStart w:id="37" w:name="_Toc308526337"/>
-      <w:bookmarkStart w:id="38" w:name="_Toc210046592"/>
-      <w:r>
-        <w:t>Réalisation</w:t>
-      </w:r>
-    </w:p>
-    <w:p>
-      <w:pPr>
-        <w:pStyle w:val="Titre2"/>
-      </w:pPr>
-      <w:r>
-        <w:t>Dossier de Réalisation</w:t>
-      </w:r>
-    </w:p>
-    <w:p>
-      <w:pPr>
-        <w:pStyle w:val="Titre1"/>
-      </w:pPr>
-      <w:bookmarkStart w:id="39" w:name="_Toc210046595"/>
-      <w:bookmarkEnd w:id="35"/>
-      <w:bookmarkEnd w:id="36"/>
-      <w:bookmarkEnd w:id="37"/>
-      <w:bookmarkEnd w:id="38"/>
-      <w:r>
-        <w:t>Utilisation de l’IA</w:t>
-      </w:r>
-      <w:bookmarkEnd w:id="39"/>
-    </w:p>
-    <w:p>
-      <w:pPr>
-        <w:pStyle w:val="Corpsdetexte"/>
-      </w:pPr>
-    </w:p>
-    <w:p>
-      <w:pPr>
-        <w:pStyle w:val="Corpsdetexte"/>
+    </w:p>
+    <w:p>
+      <w:pPr>
+        <w:pStyle w:val="Retraitcorpsdetexte"/>
+      </w:pPr>
+      <w:r>
+        <w:t>Mon jeu est totalement fonctionnel avec toutes les fonctionnalités qui étaient demandées.</w:t>
+      </w:r>
+    </w:p>
+    <w:p>
+      <w:pPr>
+        <w:pStyle w:val="Retraitcorpsdetexte"/>
+      </w:pPr>
+    </w:p>
+    <w:p>
+      <w:pPr>
+        <w:pStyle w:val="Retraitcorpsdetexte"/>
+      </w:pPr>
+    </w:p>
+    <w:p>
+      <w:pPr>
+        <w:pStyle w:val="Retraitcorpsdetexte"/>
+      </w:pPr>
+    </w:p>
+    <w:p>
+      <w:pPr>
+        <w:pStyle w:val="Retraitcorpsdetexte"/>
+      </w:pPr>
+    </w:p>
+    <w:p>
+      <w:pPr>
+        <w:pStyle w:val="Retraitcorpsdetexte"/>
+      </w:pPr>
+    </w:p>
+    <w:p>
+      <w:pPr>
+        <w:pStyle w:val="Retraitcorpsdetexte"/>
+      </w:pPr>
+    </w:p>
+    <w:p>
+      <w:pPr>
+        <w:pStyle w:val="Retraitcorpsdetexte"/>
+      </w:pPr>
+    </w:p>
+    <w:p>
+      <w:pPr>
+        <w:pStyle w:val="Retraitcorpsdetexte"/>
+      </w:pPr>
+    </w:p>
+    <w:p>
+      <w:pPr>
+        <w:pStyle w:val="Retraitcorpsdetexte"/>
       </w:pPr>
       <w:r>
         <w:lastRenderedPageBreak/>
-        <w:t>Dans ce projet, j’ai un peu utilisé l’IA lorsque que je rencontrait des problèmes que je n’arrivais pas à résoudre tout seul par exemple lorsque je devais déplacer les obstacles et les ennemis j’ai demandé un peu d’aide à l’IA mais j’ai finalement réussi à trouver la solution tout seul.</w:t>
-      </w:r>
-    </w:p>
-    <w:p>
-      <w:pPr>
-        <w:pStyle w:val="Corpsdetexte"/>
-      </w:pPr>
-      <w:r>
-        <w:t xml:space="preserve">J’ai aussi utilisé l’IA pour </w:t>
-      </w:r>
-      <w:r>
-        <w:t>générer des interfaces lorsque le joueur gagne ou perd</w:t>
-      </w:r>
-    </w:p>
-    <w:p>
-      <w:pPr>
-        <w:pStyle w:val="Titre1"/>
-      </w:pPr>
-      <w:bookmarkStart w:id="40" w:name="_Toc165969653"/>
-      <w:bookmarkStart w:id="41" w:name="_Toc308526342"/>
-      <w:bookmarkStart w:id="42" w:name="_Toc210046596"/>
-      <w:r>
-        <w:t>Conclusion</w:t>
-      </w:r>
-      <w:bookmarkEnd w:id="40"/>
-      <w:bookmarkEnd w:id="41"/>
-      <w:bookmarkEnd w:id="42"/>
-    </w:p>
-    <w:p>
-      <w:pPr>
-        <w:pStyle w:val="Titre2"/>
-      </w:pPr>
-      <w:bookmarkStart w:id="43" w:name="_Toc165969654"/>
-      <w:bookmarkStart w:id="44" w:name="_Toc308526343"/>
-      <w:bookmarkStart w:id="45" w:name="_Toc210046597"/>
-      <w:r>
-        <w:t xml:space="preserve">Bilan des </w:t>
-      </w:r>
-      <w:bookmarkEnd w:id="43"/>
-      <w:r>
-        <w:t>fonctionnalités demandées</w:t>
-      </w:r>
-      <w:bookmarkEnd w:id="44"/>
-      <w:bookmarkEnd w:id="45"/>
+        <w:t>Voici les maquettes pour voir comment fonctionne mon jeu :</w:t>
+      </w:r>
     </w:p>
     <w:p>
       <w:pPr>
@@ -4733,99 +4756,39 @@
     <w:p>
       <w:pPr>
         <w:pStyle w:val="Retraitcorpsdetexte"/>
-      </w:pPr>
-      <w:r>
-        <w:t>Pour l’instant, j’ai réussi à implémenter toutes les fonctionnalités dans mon code sauf les collisions que je n’ai pas réussi.</w:t>
+        <w:rPr>
+          <w:b/>
+          <w:bCs/>
+          <w:u w:val="single"/>
+        </w:rPr>
+      </w:pPr>
+      <w:r>
+        <w:rPr>
+          <w:b/>
+          <w:bCs/>
+          <w:u w:val="single"/>
+        </w:rPr>
+        <w:t>Dessin du vaisseau :</w:t>
       </w:r>
     </w:p>
     <w:p>
       <w:pPr>
         <w:pStyle w:val="Retraitcorpsdetexte"/>
       </w:pPr>
-      <w:r>
-        <w:t>J’ai passé vraiment beaucoup de temps à faire ça mais sans trouver la solution.</w:t>
-      </w:r>
-    </w:p>
-    <w:p>
-      <w:pPr>
-        <w:pStyle w:val="Titre2"/>
-      </w:pPr>
-      <w:bookmarkStart w:id="46" w:name="_Toc165969655"/>
-      <w:bookmarkStart w:id="47" w:name="_Toc308526344"/>
-      <w:bookmarkStart w:id="48" w:name="_Toc210046598"/>
-      <w:r>
-        <w:t>Bilan de la planification</w:t>
-      </w:r>
-      <w:bookmarkEnd w:id="46"/>
-      <w:bookmarkEnd w:id="47"/>
-      <w:bookmarkEnd w:id="48"/>
-    </w:p>
-    <w:p>
-      <w:pPr>
-        <w:pStyle w:val="Titre2"/>
-      </w:pPr>
-      <w:bookmarkStart w:id="49" w:name="_Toc165969656"/>
-      <w:bookmarkStart w:id="50" w:name="_Toc308526345"/>
-      <w:bookmarkStart w:id="51" w:name="_Toc210046599"/>
-      <w:r>
-        <w:t>Bilan personnel</w:t>
-      </w:r>
-      <w:bookmarkEnd w:id="49"/>
-      <w:bookmarkEnd w:id="50"/>
-      <w:bookmarkEnd w:id="51"/>
     </w:p>
     <w:p>
       <w:pPr>
         <w:pStyle w:val="Retraitcorpsdetexte"/>
       </w:pPr>
-    </w:p>
-    <w:p>
-      <w:pPr>
-        <w:pStyle w:val="Retraitcorpsdetexte"/>
-      </w:pPr>
-      <w:r>
-        <w:t>Lors de ce projet, je trouve que j’ai avancé un peu lentement au début car j’essayais de comprendre Windows Forms mais j’ai finalement abandonné car je n’arrivais pas à comprendre donc j’ai finalement fais mon projet en C# Console car c’était plus simple pour moi et depuis ce moment là j’ai avancé beaucoup plus vite mais malheureusement, il était déjà tard et c’est aussi peut être pour cette raison que je n’ai pas réussi à implémenter la fonctionnalité que je n’ai pas réussi à implémenter.</w:t>
-      </w:r>
-    </w:p>
-    <w:p>
-      <w:pPr>
-        <w:pStyle w:val="Titre1"/>
-      </w:pPr>
-      <w:bookmarkStart w:id="52" w:name="_Toc532179971"/>
-      <w:bookmarkStart w:id="53" w:name="_Toc165969657"/>
-      <w:bookmarkStart w:id="54" w:name="_Toc308526346"/>
-      <w:bookmarkStart w:id="55" w:name="_Toc210046600"/>
-      <w:r>
-        <w:t>Divers</w:t>
-      </w:r>
-      <w:bookmarkEnd w:id="52"/>
-      <w:bookmarkEnd w:id="53"/>
-      <w:bookmarkEnd w:id="54"/>
-      <w:bookmarkEnd w:id="55"/>
-    </w:p>
-    <w:p>
-      <w:pPr>
-        <w:pStyle w:val="Titre2"/>
-      </w:pPr>
-      <w:bookmarkStart w:id="56" w:name="_Toc210046601"/>
-      <w:r>
-        <w:t>Planification</w:t>
-      </w:r>
-      <w:bookmarkEnd w:id="56"/>
-    </w:p>
-    <w:p>
-      <w:pPr>
-        <w:pStyle w:val="Retraitcorpsdetexte"/>
-      </w:pPr>
       <w:r>
         <w:rPr>
           <w:noProof/>
         </w:rPr>
         <w:drawing>
-          <wp:inline distT="0" distB="0" distL="0" distR="0" wp14:anchorId="4F37D13F" wp14:editId="1750C4B5">
-            <wp:extent cx="5759450" cy="1134745"/>
-            <wp:effectExtent l="0" t="0" r="0" b="8255"/>
-            <wp:docPr id="517188515" name="Image 1" descr="Une image contenant texte, capture d’écran, nombre, Police"/>
+          <wp:inline distT="0" distB="0" distL="0" distR="0" wp14:anchorId="00CEFB88" wp14:editId="470E9638">
+            <wp:extent cx="1866900" cy="819150"/>
+            <wp:effectExtent l="0" t="0" r="0" b="0"/>
+            <wp:docPr id="795885147" name="Image 2" descr="Image"/>
             <wp:cNvGraphicFramePr>
               <a:graphicFrameLocks xmlns:a="http://schemas.openxmlformats.org/drawingml/2006/main" noChangeAspect="1"/>
             </wp:cNvGraphicFramePr>
@@ -4833,11 +4796,1727 @@
               <a:graphicData uri="http://schemas.openxmlformats.org/drawingml/2006/picture">
                 <pic:pic xmlns:pic="http://schemas.openxmlformats.org/drawingml/2006/picture">
                   <pic:nvPicPr>
-                    <pic:cNvPr id="517188515" name="Image 1" descr="Une image contenant texte, capture d’écran, nombre, Police"/>
+                    <pic:cNvPr id="0" name="Picture 2" descr="Image"/>
+                    <pic:cNvPicPr>
+                      <a:picLocks noChangeAspect="1" noChangeArrowheads="1"/>
+                    </pic:cNvPicPr>
+                  </pic:nvPicPr>
+                  <pic:blipFill>
+                    <a:blip r:embed="rId13">
+                      <a:extLst>
+                        <a:ext uri="{28A0092B-C50C-407E-A947-70E740481C1C}">
+                          <a14:useLocalDpi xmlns:a14="http://schemas.microsoft.com/office/drawing/2010/main" val="0"/>
+                        </a:ext>
+                      </a:extLst>
+                    </a:blip>
+                    <a:srcRect/>
+                    <a:stretch>
+                      <a:fillRect/>
+                    </a:stretch>
+                  </pic:blipFill>
+                  <pic:spPr bwMode="auto">
+                    <a:xfrm>
+                      <a:off x="0" y="0"/>
+                      <a:ext cx="1866900" cy="819150"/>
+                    </a:xfrm>
+                    <a:prstGeom prst="rect">
+                      <a:avLst/>
+                    </a:prstGeom>
+                    <a:noFill/>
+                    <a:ln>
+                      <a:noFill/>
+                    </a:ln>
+                  </pic:spPr>
+                </pic:pic>
+              </a:graphicData>
+            </a:graphic>
+          </wp:inline>
+        </w:drawing>
+      </w:r>
+    </w:p>
+    <w:p>
+      <w:pPr>
+        <w:pStyle w:val="Retraitcorpsdetexte"/>
+      </w:pPr>
+    </w:p>
+    <w:p>
+      <w:pPr>
+        <w:pStyle w:val="Retraitcorpsdetexte"/>
+        <w:rPr>
+          <w:b/>
+          <w:bCs/>
+          <w:u w:val="single"/>
+        </w:rPr>
+      </w:pPr>
+      <w:r>
+        <w:rPr>
+          <w:b/>
+          <w:bCs/>
+          <w:u w:val="single"/>
+        </w:rPr>
+        <w:t>Déplacement du vaisseau :</w:t>
+      </w:r>
+    </w:p>
+    <w:p>
+      <w:pPr>
+        <w:pStyle w:val="Retraitcorpsdetexte"/>
+        <w:rPr>
+          <w:b/>
+          <w:bCs/>
+          <w:u w:val="single"/>
+        </w:rPr>
+      </w:pPr>
+    </w:p>
+    <w:p>
+      <w:pPr>
+        <w:pStyle w:val="Retraitcorpsdetexte"/>
+        <w:rPr>
+          <w:b/>
+          <w:bCs/>
+          <w:u w:val="single"/>
+        </w:rPr>
+      </w:pPr>
+      <w:r>
+        <w:rPr>
+          <w:noProof/>
+        </w:rPr>
+        <w:drawing>
+          <wp:inline distT="0" distB="0" distL="0" distR="0" wp14:anchorId="0BD36C03" wp14:editId="09213C5D">
+            <wp:extent cx="1866900" cy="819150"/>
+            <wp:effectExtent l="0" t="0" r="0" b="0"/>
+            <wp:docPr id="757953250" name="Image 3" descr="Image"/>
+            <wp:cNvGraphicFramePr>
+              <a:graphicFrameLocks xmlns:a="http://schemas.openxmlformats.org/drawingml/2006/main" noChangeAspect="1"/>
+            </wp:cNvGraphicFramePr>
+            <a:graphic xmlns:a="http://schemas.openxmlformats.org/drawingml/2006/main">
+              <a:graphicData uri="http://schemas.openxmlformats.org/drawingml/2006/picture">
+                <pic:pic xmlns:pic="http://schemas.openxmlformats.org/drawingml/2006/picture">
+                  <pic:nvPicPr>
+                    <pic:cNvPr id="0" name="Picture 4" descr="Image"/>
+                    <pic:cNvPicPr>
+                      <a:picLocks noChangeAspect="1" noChangeArrowheads="1"/>
+                    </pic:cNvPicPr>
+                  </pic:nvPicPr>
+                  <pic:blipFill>
+                    <a:blip r:embed="rId14">
+                      <a:extLst>
+                        <a:ext uri="{28A0092B-C50C-407E-A947-70E740481C1C}">
+                          <a14:useLocalDpi xmlns:a14="http://schemas.microsoft.com/office/drawing/2010/main" val="0"/>
+                        </a:ext>
+                      </a:extLst>
+                    </a:blip>
+                    <a:srcRect/>
+                    <a:stretch>
+                      <a:fillRect/>
+                    </a:stretch>
+                  </pic:blipFill>
+                  <pic:spPr bwMode="auto">
+                    <a:xfrm>
+                      <a:off x="0" y="0"/>
+                      <a:ext cx="1866900" cy="819150"/>
+                    </a:xfrm>
+                    <a:prstGeom prst="rect">
+                      <a:avLst/>
+                    </a:prstGeom>
+                    <a:noFill/>
+                    <a:ln>
+                      <a:noFill/>
+                    </a:ln>
+                  </pic:spPr>
+                </pic:pic>
+              </a:graphicData>
+            </a:graphic>
+          </wp:inline>
+        </w:drawing>
+      </w:r>
+    </w:p>
+    <w:p>
+      <w:pPr>
+        <w:pStyle w:val="Retraitcorpsdetexte"/>
+        <w:rPr>
+          <w:b/>
+          <w:bCs/>
+          <w:u w:val="single"/>
+        </w:rPr>
+      </w:pPr>
+    </w:p>
+    <w:p>
+      <w:pPr>
+        <w:pStyle w:val="Retraitcorpsdetexte"/>
+        <w:rPr>
+          <w:b/>
+          <w:bCs/>
+          <w:u w:val="single"/>
+        </w:rPr>
+      </w:pPr>
+      <w:r>
+        <w:rPr>
+          <w:b/>
+          <w:bCs/>
+          <w:u w:val="single"/>
+        </w:rPr>
+        <w:t>Empêcher le vaisseau de sortir du tableau de jeu :</w:t>
+      </w:r>
+    </w:p>
+    <w:p>
+      <w:pPr>
+        <w:pStyle w:val="Retraitcorpsdetexte"/>
+        <w:rPr>
+          <w:b/>
+          <w:bCs/>
+          <w:u w:val="single"/>
+        </w:rPr>
+      </w:pPr>
+    </w:p>
+    <w:p>
+      <w:pPr>
+        <w:pStyle w:val="Retraitcorpsdetexte"/>
+        <w:rPr>
+          <w:b/>
+          <w:bCs/>
+          <w:u w:val="single"/>
+        </w:rPr>
+      </w:pPr>
+      <w:r>
+        <w:rPr>
+          <w:noProof/>
+        </w:rPr>
+        <w:drawing>
+          <wp:inline distT="0" distB="0" distL="0" distR="0" wp14:anchorId="4C58A373" wp14:editId="7D915F63">
+            <wp:extent cx="3981450" cy="1714500"/>
+            <wp:effectExtent l="0" t="0" r="0" b="0"/>
+            <wp:docPr id="1655374410" name="Image 4" descr="Image"/>
+            <wp:cNvGraphicFramePr>
+              <a:graphicFrameLocks xmlns:a="http://schemas.openxmlformats.org/drawingml/2006/main" noChangeAspect="1"/>
+            </wp:cNvGraphicFramePr>
+            <a:graphic xmlns:a="http://schemas.openxmlformats.org/drawingml/2006/main">
+              <a:graphicData uri="http://schemas.openxmlformats.org/drawingml/2006/picture">
+                <pic:pic xmlns:pic="http://schemas.openxmlformats.org/drawingml/2006/picture">
+                  <pic:nvPicPr>
+                    <pic:cNvPr id="0" name="Picture 6" descr="Image"/>
+                    <pic:cNvPicPr>
+                      <a:picLocks noChangeAspect="1" noChangeArrowheads="1"/>
+                    </pic:cNvPicPr>
+                  </pic:nvPicPr>
+                  <pic:blipFill>
+                    <a:blip r:embed="rId15">
+                      <a:extLst>
+                        <a:ext uri="{28A0092B-C50C-407E-A947-70E740481C1C}">
+                          <a14:useLocalDpi xmlns:a14="http://schemas.microsoft.com/office/drawing/2010/main" val="0"/>
+                        </a:ext>
+                      </a:extLst>
+                    </a:blip>
+                    <a:srcRect/>
+                    <a:stretch>
+                      <a:fillRect/>
+                    </a:stretch>
+                  </pic:blipFill>
+                  <pic:spPr bwMode="auto">
+                    <a:xfrm>
+                      <a:off x="0" y="0"/>
+                      <a:ext cx="3981450" cy="1714500"/>
+                    </a:xfrm>
+                    <a:prstGeom prst="rect">
+                      <a:avLst/>
+                    </a:prstGeom>
+                    <a:noFill/>
+                    <a:ln>
+                      <a:noFill/>
+                    </a:ln>
+                  </pic:spPr>
+                </pic:pic>
+              </a:graphicData>
+            </a:graphic>
+          </wp:inline>
+        </w:drawing>
+      </w:r>
+    </w:p>
+    <w:p>
+      <w:pPr>
+        <w:pStyle w:val="Retraitcorpsdetexte"/>
+        <w:rPr>
+          <w:b/>
+          <w:bCs/>
+          <w:u w:val="single"/>
+        </w:rPr>
+      </w:pPr>
+    </w:p>
+    <w:p>
+      <w:pPr>
+        <w:pStyle w:val="Retraitcorpsdetexte"/>
+        <w:rPr>
+          <w:b/>
+          <w:bCs/>
+          <w:u w:val="single"/>
+        </w:rPr>
+      </w:pPr>
+      <w:r>
+        <w:rPr>
+          <w:b/>
+          <w:bCs/>
+          <w:u w:val="single"/>
+        </w:rPr>
+        <w:t>Créer les ennemis :</w:t>
+      </w:r>
+    </w:p>
+    <w:p>
+      <w:pPr>
+        <w:pStyle w:val="Retraitcorpsdetexte"/>
+        <w:rPr>
+          <w:b/>
+          <w:bCs/>
+          <w:u w:val="single"/>
+        </w:rPr>
+      </w:pPr>
+    </w:p>
+    <w:p>
+      <w:pPr>
+        <w:pStyle w:val="Retraitcorpsdetexte"/>
+        <w:rPr>
+          <w:b/>
+          <w:bCs/>
+          <w:u w:val="single"/>
+        </w:rPr>
+      </w:pPr>
+      <w:r>
+        <w:rPr>
+          <w:noProof/>
+        </w:rPr>
+        <w:drawing>
+          <wp:inline distT="0" distB="0" distL="0" distR="0" wp14:anchorId="217AFE3E" wp14:editId="28707F57">
+            <wp:extent cx="3562350" cy="571500"/>
+            <wp:effectExtent l="0" t="0" r="0" b="0"/>
+            <wp:docPr id="811487220" name="Image 5" descr="Image"/>
+            <wp:cNvGraphicFramePr>
+              <a:graphicFrameLocks xmlns:a="http://schemas.openxmlformats.org/drawingml/2006/main" noChangeAspect="1"/>
+            </wp:cNvGraphicFramePr>
+            <a:graphic xmlns:a="http://schemas.openxmlformats.org/drawingml/2006/main">
+              <a:graphicData uri="http://schemas.openxmlformats.org/drawingml/2006/picture">
+                <pic:pic xmlns:pic="http://schemas.openxmlformats.org/drawingml/2006/picture">
+                  <pic:nvPicPr>
+                    <pic:cNvPr id="0" name="Picture 8" descr="Image"/>
+                    <pic:cNvPicPr>
+                      <a:picLocks noChangeAspect="1" noChangeArrowheads="1"/>
+                    </pic:cNvPicPr>
+                  </pic:nvPicPr>
+                  <pic:blipFill>
+                    <a:blip r:embed="rId16">
+                      <a:extLst>
+                        <a:ext uri="{28A0092B-C50C-407E-A947-70E740481C1C}">
+                          <a14:useLocalDpi xmlns:a14="http://schemas.microsoft.com/office/drawing/2010/main" val="0"/>
+                        </a:ext>
+                      </a:extLst>
+                    </a:blip>
+                    <a:srcRect/>
+                    <a:stretch>
+                      <a:fillRect/>
+                    </a:stretch>
+                  </pic:blipFill>
+                  <pic:spPr bwMode="auto">
+                    <a:xfrm>
+                      <a:off x="0" y="0"/>
+                      <a:ext cx="3562350" cy="571500"/>
+                    </a:xfrm>
+                    <a:prstGeom prst="rect">
+                      <a:avLst/>
+                    </a:prstGeom>
+                    <a:noFill/>
+                    <a:ln>
+                      <a:noFill/>
+                    </a:ln>
+                  </pic:spPr>
+                </pic:pic>
+              </a:graphicData>
+            </a:graphic>
+          </wp:inline>
+        </w:drawing>
+      </w:r>
+    </w:p>
+    <w:p>
+      <w:pPr>
+        <w:pStyle w:val="Retraitcorpsdetexte"/>
+        <w:rPr>
+          <w:b/>
+          <w:bCs/>
+          <w:u w:val="single"/>
+        </w:rPr>
+      </w:pPr>
+    </w:p>
+    <w:p>
+      <w:pPr>
+        <w:pStyle w:val="Retraitcorpsdetexte"/>
+        <w:rPr>
+          <w:b/>
+          <w:bCs/>
+          <w:u w:val="single"/>
+        </w:rPr>
+      </w:pPr>
+      <w:r>
+        <w:rPr>
+          <w:b/>
+          <w:bCs/>
+          <w:u w:val="single"/>
+        </w:rPr>
+        <w:t>Déplacement des ennemis :</w:t>
+      </w:r>
+    </w:p>
+    <w:p>
+      <w:pPr>
+        <w:pStyle w:val="Retraitcorpsdetexte"/>
+        <w:rPr>
+          <w:b/>
+          <w:bCs/>
+          <w:u w:val="single"/>
+        </w:rPr>
+      </w:pPr>
+    </w:p>
+    <w:p>
+      <w:pPr>
+        <w:pStyle w:val="Retraitcorpsdetexte"/>
+        <w:rPr>
+          <w:b/>
+          <w:bCs/>
+          <w:u w:val="single"/>
+        </w:rPr>
+      </w:pPr>
+      <w:r>
+        <w:rPr>
+          <w:noProof/>
+        </w:rPr>
+        <w:lastRenderedPageBreak/>
+        <w:drawing>
+          <wp:inline distT="0" distB="0" distL="0" distR="0" wp14:anchorId="6B4A86A9" wp14:editId="54E01371">
+            <wp:extent cx="5759450" cy="3202940"/>
+            <wp:effectExtent l="0" t="0" r="0" b="0"/>
+            <wp:docPr id="1545899743" name="Image 6" descr="Image"/>
+            <wp:cNvGraphicFramePr>
+              <a:graphicFrameLocks xmlns:a="http://schemas.openxmlformats.org/drawingml/2006/main" noChangeAspect="1"/>
+            </wp:cNvGraphicFramePr>
+            <a:graphic xmlns:a="http://schemas.openxmlformats.org/drawingml/2006/main">
+              <a:graphicData uri="http://schemas.openxmlformats.org/drawingml/2006/picture">
+                <pic:pic xmlns:pic="http://schemas.openxmlformats.org/drawingml/2006/picture">
+                  <pic:nvPicPr>
+                    <pic:cNvPr id="0" name="Picture 10" descr="Image"/>
+                    <pic:cNvPicPr>
+                      <a:picLocks noChangeAspect="1" noChangeArrowheads="1"/>
+                    </pic:cNvPicPr>
+                  </pic:nvPicPr>
+                  <pic:blipFill>
+                    <a:blip r:embed="rId17">
+                      <a:extLst>
+                        <a:ext uri="{28A0092B-C50C-407E-A947-70E740481C1C}">
+                          <a14:useLocalDpi xmlns:a14="http://schemas.microsoft.com/office/drawing/2010/main" val="0"/>
+                        </a:ext>
+                      </a:extLst>
+                    </a:blip>
+                    <a:srcRect/>
+                    <a:stretch>
+                      <a:fillRect/>
+                    </a:stretch>
+                  </pic:blipFill>
+                  <pic:spPr bwMode="auto">
+                    <a:xfrm>
+                      <a:off x="0" y="0"/>
+                      <a:ext cx="5759450" cy="3202940"/>
+                    </a:xfrm>
+                    <a:prstGeom prst="rect">
+                      <a:avLst/>
+                    </a:prstGeom>
+                    <a:noFill/>
+                    <a:ln>
+                      <a:noFill/>
+                    </a:ln>
+                  </pic:spPr>
+                </pic:pic>
+              </a:graphicData>
+            </a:graphic>
+          </wp:inline>
+        </w:drawing>
+      </w:r>
+    </w:p>
+    <w:p>
+      <w:pPr>
+        <w:pStyle w:val="Retraitcorpsdetexte"/>
+        <w:rPr>
+          <w:b/>
+          <w:bCs/>
+          <w:u w:val="single"/>
+        </w:rPr>
+      </w:pPr>
+    </w:p>
+    <w:p>
+      <w:pPr>
+        <w:pStyle w:val="Retraitcorpsdetexte"/>
+        <w:rPr>
+          <w:b/>
+          <w:bCs/>
+          <w:u w:val="single"/>
+        </w:rPr>
+      </w:pPr>
+      <w:r>
+        <w:rPr>
+          <w:b/>
+          <w:bCs/>
+          <w:u w:val="single"/>
+        </w:rPr>
+        <w:t>Création des obstacles :</w:t>
+      </w:r>
+    </w:p>
+    <w:p>
+      <w:pPr>
+        <w:pStyle w:val="Retraitcorpsdetexte"/>
+        <w:rPr>
+          <w:b/>
+          <w:bCs/>
+          <w:u w:val="single"/>
+        </w:rPr>
+      </w:pPr>
+    </w:p>
+    <w:p>
+      <w:pPr>
+        <w:pStyle w:val="Retraitcorpsdetexte"/>
+        <w:rPr>
+          <w:b/>
+          <w:bCs/>
+          <w:u w:val="single"/>
+        </w:rPr>
+      </w:pPr>
+      <w:r>
+        <w:rPr>
+          <w:noProof/>
+        </w:rPr>
+        <w:drawing>
+          <wp:inline distT="0" distB="0" distL="0" distR="0" wp14:anchorId="7924FD9F" wp14:editId="3FF0F702">
+            <wp:extent cx="3886200" cy="457200"/>
+            <wp:effectExtent l="0" t="0" r="0" b="0"/>
+            <wp:docPr id="1539237890" name="Image 7" descr="Image"/>
+            <wp:cNvGraphicFramePr>
+              <a:graphicFrameLocks xmlns:a="http://schemas.openxmlformats.org/drawingml/2006/main" noChangeAspect="1"/>
+            </wp:cNvGraphicFramePr>
+            <a:graphic xmlns:a="http://schemas.openxmlformats.org/drawingml/2006/main">
+              <a:graphicData uri="http://schemas.openxmlformats.org/drawingml/2006/picture">
+                <pic:pic xmlns:pic="http://schemas.openxmlformats.org/drawingml/2006/picture">
+                  <pic:nvPicPr>
+                    <pic:cNvPr id="0" name="Picture 12" descr="Image"/>
+                    <pic:cNvPicPr>
+                      <a:picLocks noChangeAspect="1" noChangeArrowheads="1"/>
+                    </pic:cNvPicPr>
+                  </pic:nvPicPr>
+                  <pic:blipFill>
+                    <a:blip r:embed="rId18">
+                      <a:extLst>
+                        <a:ext uri="{28A0092B-C50C-407E-A947-70E740481C1C}">
+                          <a14:useLocalDpi xmlns:a14="http://schemas.microsoft.com/office/drawing/2010/main" val="0"/>
+                        </a:ext>
+                      </a:extLst>
+                    </a:blip>
+                    <a:srcRect/>
+                    <a:stretch>
+                      <a:fillRect/>
+                    </a:stretch>
+                  </pic:blipFill>
+                  <pic:spPr bwMode="auto">
+                    <a:xfrm>
+                      <a:off x="0" y="0"/>
+                      <a:ext cx="3886200" cy="457200"/>
+                    </a:xfrm>
+                    <a:prstGeom prst="rect">
+                      <a:avLst/>
+                    </a:prstGeom>
+                    <a:noFill/>
+                    <a:ln>
+                      <a:noFill/>
+                    </a:ln>
+                  </pic:spPr>
+                </pic:pic>
+              </a:graphicData>
+            </a:graphic>
+          </wp:inline>
+        </w:drawing>
+      </w:r>
+    </w:p>
+    <w:p>
+      <w:pPr>
+        <w:pStyle w:val="Retraitcorpsdetexte"/>
+        <w:rPr>
+          <w:b/>
+          <w:bCs/>
+          <w:u w:val="single"/>
+        </w:rPr>
+      </w:pPr>
+    </w:p>
+    <w:p>
+      <w:pPr>
+        <w:pStyle w:val="Retraitcorpsdetexte"/>
+        <w:rPr>
+          <w:b/>
+          <w:bCs/>
+          <w:u w:val="single"/>
+        </w:rPr>
+      </w:pPr>
+      <w:r>
+        <w:rPr>
+          <w:b/>
+          <w:bCs/>
+          <w:u w:val="single"/>
+        </w:rPr>
+        <w:t>Déplacement des obstacles :</w:t>
+      </w:r>
+    </w:p>
+    <w:p>
+      <w:pPr>
+        <w:pStyle w:val="Retraitcorpsdetexte"/>
+        <w:rPr>
+          <w:b/>
+          <w:bCs/>
+          <w:u w:val="single"/>
+        </w:rPr>
+      </w:pPr>
+    </w:p>
+    <w:p>
+      <w:pPr>
+        <w:pStyle w:val="Retraitcorpsdetexte"/>
+        <w:rPr>
+          <w:b/>
+          <w:bCs/>
+          <w:u w:val="single"/>
+        </w:rPr>
+      </w:pPr>
+      <w:r>
+        <w:rPr>
+          <w:noProof/>
+        </w:rPr>
+        <w:drawing>
+          <wp:inline distT="0" distB="0" distL="0" distR="0" wp14:anchorId="10F9EC7D" wp14:editId="7F92FD4E">
+            <wp:extent cx="5759450" cy="2195830"/>
+            <wp:effectExtent l="0" t="0" r="0" b="0"/>
+            <wp:docPr id="441424841" name="Image 8" descr="Image"/>
+            <wp:cNvGraphicFramePr>
+              <a:graphicFrameLocks xmlns:a="http://schemas.openxmlformats.org/drawingml/2006/main" noChangeAspect="1"/>
+            </wp:cNvGraphicFramePr>
+            <a:graphic xmlns:a="http://schemas.openxmlformats.org/drawingml/2006/main">
+              <a:graphicData uri="http://schemas.openxmlformats.org/drawingml/2006/picture">
+                <pic:pic xmlns:pic="http://schemas.openxmlformats.org/drawingml/2006/picture">
+                  <pic:nvPicPr>
+                    <pic:cNvPr id="0" name="Picture 14" descr="Image"/>
+                    <pic:cNvPicPr>
+                      <a:picLocks noChangeAspect="1" noChangeArrowheads="1"/>
+                    </pic:cNvPicPr>
+                  </pic:nvPicPr>
+                  <pic:blipFill>
+                    <a:blip r:embed="rId19">
+                      <a:extLst>
+                        <a:ext uri="{28A0092B-C50C-407E-A947-70E740481C1C}">
+                          <a14:useLocalDpi xmlns:a14="http://schemas.microsoft.com/office/drawing/2010/main" val="0"/>
+                        </a:ext>
+                      </a:extLst>
+                    </a:blip>
+                    <a:srcRect/>
+                    <a:stretch>
+                      <a:fillRect/>
+                    </a:stretch>
+                  </pic:blipFill>
+                  <pic:spPr bwMode="auto">
+                    <a:xfrm>
+                      <a:off x="0" y="0"/>
+                      <a:ext cx="5759450" cy="2195830"/>
+                    </a:xfrm>
+                    <a:prstGeom prst="rect">
+                      <a:avLst/>
+                    </a:prstGeom>
+                    <a:noFill/>
+                    <a:ln>
+                      <a:noFill/>
+                    </a:ln>
+                  </pic:spPr>
+                </pic:pic>
+              </a:graphicData>
+            </a:graphic>
+          </wp:inline>
+        </w:drawing>
+      </w:r>
+    </w:p>
+    <w:p>
+      <w:pPr>
+        <w:pStyle w:val="Retraitcorpsdetexte"/>
+        <w:rPr>
+          <w:b/>
+          <w:bCs/>
+          <w:u w:val="single"/>
+        </w:rPr>
+      </w:pPr>
+    </w:p>
+    <w:p>
+      <w:pPr>
+        <w:pStyle w:val="Retraitcorpsdetexte"/>
+        <w:rPr>
+          <w:b/>
+          <w:bCs/>
+          <w:u w:val="single"/>
+        </w:rPr>
+      </w:pPr>
+      <w:r>
+        <w:rPr>
+          <w:b/>
+          <w:bCs/>
+          <w:u w:val="single"/>
+        </w:rPr>
+        <w:t>Création des projectiles :</w:t>
+      </w:r>
+    </w:p>
+    <w:p>
+      <w:pPr>
+        <w:pStyle w:val="Retraitcorpsdetexte"/>
+        <w:rPr>
+          <w:b/>
+          <w:bCs/>
+          <w:u w:val="single"/>
+        </w:rPr>
+      </w:pPr>
+    </w:p>
+    <w:p>
+      <w:pPr>
+        <w:pStyle w:val="Retraitcorpsdetexte"/>
+        <w:rPr>
+          <w:b/>
+          <w:bCs/>
+          <w:u w:val="single"/>
+        </w:rPr>
+      </w:pPr>
+      <w:r>
+        <w:rPr>
+          <w:noProof/>
+        </w:rPr>
+        <w:lastRenderedPageBreak/>
+        <w:drawing>
+          <wp:inline distT="0" distB="0" distL="0" distR="0" wp14:anchorId="4D9D6776" wp14:editId="59D93F5F">
+            <wp:extent cx="371475" cy="3162300"/>
+            <wp:effectExtent l="0" t="0" r="9525" b="0"/>
+            <wp:docPr id="370858444" name="Image 9" descr="Image"/>
+            <wp:cNvGraphicFramePr>
+              <a:graphicFrameLocks xmlns:a="http://schemas.openxmlformats.org/drawingml/2006/main" noChangeAspect="1"/>
+            </wp:cNvGraphicFramePr>
+            <a:graphic xmlns:a="http://schemas.openxmlformats.org/drawingml/2006/main">
+              <a:graphicData uri="http://schemas.openxmlformats.org/drawingml/2006/picture">
+                <pic:pic xmlns:pic="http://schemas.openxmlformats.org/drawingml/2006/picture">
+                  <pic:nvPicPr>
+                    <pic:cNvPr id="0" name="Picture 16" descr="Image"/>
+                    <pic:cNvPicPr>
+                      <a:picLocks noChangeAspect="1" noChangeArrowheads="1"/>
+                    </pic:cNvPicPr>
+                  </pic:nvPicPr>
+                  <pic:blipFill>
+                    <a:blip r:embed="rId20">
+                      <a:extLst>
+                        <a:ext uri="{28A0092B-C50C-407E-A947-70E740481C1C}">
+                          <a14:useLocalDpi xmlns:a14="http://schemas.microsoft.com/office/drawing/2010/main" val="0"/>
+                        </a:ext>
+                      </a:extLst>
+                    </a:blip>
+                    <a:srcRect/>
+                    <a:stretch>
+                      <a:fillRect/>
+                    </a:stretch>
+                  </pic:blipFill>
+                  <pic:spPr bwMode="auto">
+                    <a:xfrm>
+                      <a:off x="0" y="0"/>
+                      <a:ext cx="371475" cy="3162300"/>
+                    </a:xfrm>
+                    <a:prstGeom prst="rect">
+                      <a:avLst/>
+                    </a:prstGeom>
+                    <a:noFill/>
+                    <a:ln>
+                      <a:noFill/>
+                    </a:ln>
+                  </pic:spPr>
+                </pic:pic>
+              </a:graphicData>
+            </a:graphic>
+          </wp:inline>
+        </w:drawing>
+      </w:r>
+    </w:p>
+    <w:p>
+      <w:pPr>
+        <w:pStyle w:val="Retraitcorpsdetexte"/>
+        <w:rPr>
+          <w:b/>
+          <w:bCs/>
+          <w:u w:val="single"/>
+        </w:rPr>
+      </w:pPr>
+    </w:p>
+    <w:p>
+      <w:pPr>
+        <w:pStyle w:val="Retraitcorpsdetexte"/>
+        <w:rPr>
+          <w:b/>
+          <w:bCs/>
+          <w:u w:val="single"/>
+        </w:rPr>
+      </w:pPr>
+      <w:r>
+        <w:rPr>
+          <w:b/>
+          <w:bCs/>
+          <w:u w:val="single"/>
+        </w:rPr>
+        <w:t>Déplacement des projectiles :</w:t>
+      </w:r>
+    </w:p>
+    <w:p>
+      <w:pPr>
+        <w:pStyle w:val="Retraitcorpsdetexte"/>
+        <w:rPr>
+          <w:b/>
+          <w:bCs/>
+          <w:u w:val="single"/>
+        </w:rPr>
+      </w:pPr>
+    </w:p>
+    <w:p>
+      <w:pPr>
+        <w:pStyle w:val="Retraitcorpsdetexte"/>
+        <w:rPr>
+          <w:b/>
+          <w:bCs/>
+          <w:u w:val="single"/>
+        </w:rPr>
+      </w:pPr>
+      <w:r>
+        <w:rPr>
+          <w:noProof/>
+        </w:rPr>
+        <w:drawing>
+          <wp:inline distT="0" distB="0" distL="0" distR="0" wp14:anchorId="3EAA3644" wp14:editId="17510D7E">
+            <wp:extent cx="409575" cy="4067175"/>
+            <wp:effectExtent l="0" t="0" r="9525" b="9525"/>
+            <wp:docPr id="209429500" name="Image 16" descr="Image"/>
+            <wp:cNvGraphicFramePr>
+              <a:graphicFrameLocks xmlns:a="http://schemas.openxmlformats.org/drawingml/2006/main" noChangeAspect="1"/>
+            </wp:cNvGraphicFramePr>
+            <a:graphic xmlns:a="http://schemas.openxmlformats.org/drawingml/2006/main">
+              <a:graphicData uri="http://schemas.openxmlformats.org/drawingml/2006/picture">
+                <pic:pic xmlns:pic="http://schemas.openxmlformats.org/drawingml/2006/picture">
+                  <pic:nvPicPr>
+                    <pic:cNvPr id="0" name="Picture 30" descr="Image"/>
+                    <pic:cNvPicPr>
+                      <a:picLocks noChangeAspect="1" noChangeArrowheads="1"/>
+                    </pic:cNvPicPr>
+                  </pic:nvPicPr>
+                  <pic:blipFill>
+                    <a:blip r:embed="rId21">
+                      <a:extLst>
+                        <a:ext uri="{28A0092B-C50C-407E-A947-70E740481C1C}">
+                          <a14:useLocalDpi xmlns:a14="http://schemas.microsoft.com/office/drawing/2010/main" val="0"/>
+                        </a:ext>
+                      </a:extLst>
+                    </a:blip>
+                    <a:srcRect/>
+                    <a:stretch>
+                      <a:fillRect/>
+                    </a:stretch>
+                  </pic:blipFill>
+                  <pic:spPr bwMode="auto">
+                    <a:xfrm>
+                      <a:off x="0" y="0"/>
+                      <a:ext cx="409575" cy="4067175"/>
+                    </a:xfrm>
+                    <a:prstGeom prst="rect">
+                      <a:avLst/>
+                    </a:prstGeom>
+                    <a:noFill/>
+                    <a:ln>
+                      <a:noFill/>
+                    </a:ln>
+                  </pic:spPr>
+                </pic:pic>
+              </a:graphicData>
+            </a:graphic>
+          </wp:inline>
+        </w:drawing>
+      </w:r>
+    </w:p>
+    <w:p>
+      <w:pPr>
+        <w:pStyle w:val="Retraitcorpsdetexte"/>
+        <w:rPr>
+          <w:b/>
+          <w:bCs/>
+          <w:u w:val="single"/>
+        </w:rPr>
+      </w:pPr>
+    </w:p>
+    <w:p>
+      <w:pPr>
+        <w:pStyle w:val="Retraitcorpsdetexte"/>
+        <w:rPr>
+          <w:b/>
+          <w:bCs/>
+          <w:u w:val="single"/>
+        </w:rPr>
+      </w:pPr>
+      <w:r>
+        <w:rPr>
+          <w:b/>
+          <w:bCs/>
+          <w:u w:val="single"/>
+        </w:rPr>
+        <w:t>Ajouter les collisions :</w:t>
+      </w:r>
+    </w:p>
+    <w:p>
+      <w:pPr>
+        <w:pStyle w:val="Retraitcorpsdetexte"/>
+        <w:rPr>
+          <w:b/>
+          <w:bCs/>
+          <w:u w:val="single"/>
+        </w:rPr>
+      </w:pPr>
+    </w:p>
+    <w:p>
+      <w:pPr>
+        <w:pStyle w:val="Retraitcorpsdetexte"/>
+        <w:rPr>
+          <w:b/>
+          <w:bCs/>
+          <w:u w:val="single"/>
+        </w:rPr>
+      </w:pPr>
+      <w:r>
+        <w:rPr>
+          <w:noProof/>
+        </w:rPr>
+        <w:lastRenderedPageBreak/>
+        <w:drawing>
+          <wp:inline distT="0" distB="0" distL="0" distR="0" wp14:anchorId="49DF3DA6" wp14:editId="773C62DF">
+            <wp:extent cx="5759450" cy="1141095"/>
+            <wp:effectExtent l="0" t="0" r="0" b="1905"/>
+            <wp:docPr id="1210225174" name="Image 10" descr="Image"/>
+            <wp:cNvGraphicFramePr>
+              <a:graphicFrameLocks xmlns:a="http://schemas.openxmlformats.org/drawingml/2006/main" noChangeAspect="1"/>
+            </wp:cNvGraphicFramePr>
+            <a:graphic xmlns:a="http://schemas.openxmlformats.org/drawingml/2006/main">
+              <a:graphicData uri="http://schemas.openxmlformats.org/drawingml/2006/picture">
+                <pic:pic xmlns:pic="http://schemas.openxmlformats.org/drawingml/2006/picture">
+                  <pic:nvPicPr>
+                    <pic:cNvPr id="0" name="Picture 18" descr="Image"/>
+                    <pic:cNvPicPr>
+                      <a:picLocks noChangeAspect="1" noChangeArrowheads="1"/>
+                    </pic:cNvPicPr>
+                  </pic:nvPicPr>
+                  <pic:blipFill>
+                    <a:blip r:embed="rId22">
+                      <a:extLst>
+                        <a:ext uri="{28A0092B-C50C-407E-A947-70E740481C1C}">
+                          <a14:useLocalDpi xmlns:a14="http://schemas.microsoft.com/office/drawing/2010/main" val="0"/>
+                        </a:ext>
+                      </a:extLst>
+                    </a:blip>
+                    <a:srcRect/>
+                    <a:stretch>
+                      <a:fillRect/>
+                    </a:stretch>
+                  </pic:blipFill>
+                  <pic:spPr bwMode="auto">
+                    <a:xfrm>
+                      <a:off x="0" y="0"/>
+                      <a:ext cx="5759450" cy="1141095"/>
+                    </a:xfrm>
+                    <a:prstGeom prst="rect">
+                      <a:avLst/>
+                    </a:prstGeom>
+                    <a:noFill/>
+                    <a:ln>
+                      <a:noFill/>
+                    </a:ln>
+                  </pic:spPr>
+                </pic:pic>
+              </a:graphicData>
+            </a:graphic>
+          </wp:inline>
+        </w:drawing>
+      </w:r>
+    </w:p>
+    <w:p>
+      <w:pPr>
+        <w:pStyle w:val="Retraitcorpsdetexte"/>
+        <w:rPr>
+          <w:b/>
+          <w:bCs/>
+          <w:u w:val="single"/>
+        </w:rPr>
+      </w:pPr>
+    </w:p>
+    <w:p>
+      <w:pPr>
+        <w:pStyle w:val="Retraitcorpsdetexte"/>
+        <w:rPr>
+          <w:b/>
+          <w:bCs/>
+          <w:u w:val="single"/>
+        </w:rPr>
+      </w:pPr>
+      <w:r>
+        <w:rPr>
+          <w:b/>
+          <w:bCs/>
+          <w:u w:val="single"/>
+        </w:rPr>
+        <w:t>Tuer les ennemis :</w:t>
+      </w:r>
+    </w:p>
+    <w:p>
+      <w:pPr>
+        <w:pStyle w:val="Retraitcorpsdetexte"/>
+        <w:rPr>
+          <w:b/>
+          <w:bCs/>
+          <w:u w:val="single"/>
+        </w:rPr>
+      </w:pPr>
+    </w:p>
+    <w:p>
+      <w:pPr>
+        <w:pStyle w:val="Retraitcorpsdetexte"/>
+        <w:rPr>
+          <w:b/>
+          <w:bCs/>
+          <w:u w:val="single"/>
+        </w:rPr>
+      </w:pPr>
+      <w:r>
+        <w:rPr>
+          <w:noProof/>
+        </w:rPr>
+        <w:drawing>
+          <wp:inline distT="0" distB="0" distL="0" distR="0" wp14:anchorId="25DAA4A2" wp14:editId="201370F8">
+            <wp:extent cx="5759450" cy="342265"/>
+            <wp:effectExtent l="0" t="0" r="0" b="635"/>
+            <wp:docPr id="546819256" name="Image 11" descr="Image"/>
+            <wp:cNvGraphicFramePr>
+              <a:graphicFrameLocks xmlns:a="http://schemas.openxmlformats.org/drawingml/2006/main" noChangeAspect="1"/>
+            </wp:cNvGraphicFramePr>
+            <a:graphic xmlns:a="http://schemas.openxmlformats.org/drawingml/2006/main">
+              <a:graphicData uri="http://schemas.openxmlformats.org/drawingml/2006/picture">
+                <pic:pic xmlns:pic="http://schemas.openxmlformats.org/drawingml/2006/picture">
+                  <pic:nvPicPr>
+                    <pic:cNvPr id="0" name="Picture 20" descr="Image"/>
+                    <pic:cNvPicPr>
+                      <a:picLocks noChangeAspect="1" noChangeArrowheads="1"/>
+                    </pic:cNvPicPr>
+                  </pic:nvPicPr>
+                  <pic:blipFill>
+                    <a:blip r:embed="rId23">
+                      <a:extLst>
+                        <a:ext uri="{28A0092B-C50C-407E-A947-70E740481C1C}">
+                          <a14:useLocalDpi xmlns:a14="http://schemas.microsoft.com/office/drawing/2010/main" val="0"/>
+                        </a:ext>
+                      </a:extLst>
+                    </a:blip>
+                    <a:srcRect/>
+                    <a:stretch>
+                      <a:fillRect/>
+                    </a:stretch>
+                  </pic:blipFill>
+                  <pic:spPr bwMode="auto">
+                    <a:xfrm>
+                      <a:off x="0" y="0"/>
+                      <a:ext cx="5759450" cy="342265"/>
+                    </a:xfrm>
+                    <a:prstGeom prst="rect">
+                      <a:avLst/>
+                    </a:prstGeom>
+                    <a:noFill/>
+                    <a:ln>
+                      <a:noFill/>
+                    </a:ln>
+                  </pic:spPr>
+                </pic:pic>
+              </a:graphicData>
+            </a:graphic>
+          </wp:inline>
+        </w:drawing>
+      </w:r>
+    </w:p>
+    <w:p>
+      <w:pPr>
+        <w:pStyle w:val="Retraitcorpsdetexte"/>
+        <w:rPr>
+          <w:b/>
+          <w:bCs/>
+          <w:u w:val="single"/>
+        </w:rPr>
+      </w:pPr>
+    </w:p>
+    <w:p>
+      <w:pPr>
+        <w:pStyle w:val="Retraitcorpsdetexte"/>
+        <w:rPr>
+          <w:b/>
+          <w:bCs/>
+          <w:u w:val="single"/>
+        </w:rPr>
+      </w:pPr>
+      <w:r>
+        <w:rPr>
+          <w:b/>
+          <w:bCs/>
+          <w:u w:val="single"/>
+        </w:rPr>
+        <w:t>Détruire les obstacles :</w:t>
+      </w:r>
+    </w:p>
+    <w:p>
+      <w:pPr>
+        <w:pStyle w:val="Retraitcorpsdetexte"/>
+        <w:rPr>
+          <w:b/>
+          <w:bCs/>
+          <w:u w:val="single"/>
+        </w:rPr>
+      </w:pPr>
+    </w:p>
+    <w:p>
+      <w:pPr>
+        <w:pStyle w:val="Retraitcorpsdetexte"/>
+        <w:rPr>
+          <w:b/>
+          <w:bCs/>
+          <w:u w:val="single"/>
+        </w:rPr>
+      </w:pPr>
+      <w:r>
+        <w:rPr>
+          <w:noProof/>
+        </w:rPr>
+        <w:drawing>
+          <wp:inline distT="0" distB="0" distL="0" distR="0" wp14:anchorId="1414030F" wp14:editId="1A0E2680">
+            <wp:extent cx="3886200" cy="409575"/>
+            <wp:effectExtent l="0" t="0" r="0" b="9525"/>
+            <wp:docPr id="741153704" name="Image 12" descr="Image"/>
+            <wp:cNvGraphicFramePr>
+              <a:graphicFrameLocks xmlns:a="http://schemas.openxmlformats.org/drawingml/2006/main" noChangeAspect="1"/>
+            </wp:cNvGraphicFramePr>
+            <a:graphic xmlns:a="http://schemas.openxmlformats.org/drawingml/2006/main">
+              <a:graphicData uri="http://schemas.openxmlformats.org/drawingml/2006/picture">
+                <pic:pic xmlns:pic="http://schemas.openxmlformats.org/drawingml/2006/picture">
+                  <pic:nvPicPr>
+                    <pic:cNvPr id="0" name="Picture 22" descr="Image"/>
+                    <pic:cNvPicPr>
+                      <a:picLocks noChangeAspect="1" noChangeArrowheads="1"/>
+                    </pic:cNvPicPr>
+                  </pic:nvPicPr>
+                  <pic:blipFill>
+                    <a:blip r:embed="rId24">
+                      <a:extLst>
+                        <a:ext uri="{28A0092B-C50C-407E-A947-70E740481C1C}">
+                          <a14:useLocalDpi xmlns:a14="http://schemas.microsoft.com/office/drawing/2010/main" val="0"/>
+                        </a:ext>
+                      </a:extLst>
+                    </a:blip>
+                    <a:srcRect/>
+                    <a:stretch>
+                      <a:fillRect/>
+                    </a:stretch>
+                  </pic:blipFill>
+                  <pic:spPr bwMode="auto">
+                    <a:xfrm>
+                      <a:off x="0" y="0"/>
+                      <a:ext cx="3886200" cy="409575"/>
+                    </a:xfrm>
+                    <a:prstGeom prst="rect">
+                      <a:avLst/>
+                    </a:prstGeom>
+                    <a:noFill/>
+                    <a:ln>
+                      <a:noFill/>
+                    </a:ln>
+                  </pic:spPr>
+                </pic:pic>
+              </a:graphicData>
+            </a:graphic>
+          </wp:inline>
+        </w:drawing>
+      </w:r>
+    </w:p>
+    <w:p>
+      <w:pPr>
+        <w:pStyle w:val="Retraitcorpsdetexte"/>
+        <w:rPr>
+          <w:b/>
+          <w:bCs/>
+          <w:u w:val="single"/>
+        </w:rPr>
+      </w:pPr>
+    </w:p>
+    <w:p>
+      <w:pPr>
+        <w:pStyle w:val="Retraitcorpsdetexte"/>
+        <w:rPr>
+          <w:b/>
+          <w:bCs/>
+          <w:u w:val="single"/>
+        </w:rPr>
+      </w:pPr>
+      <w:r>
+        <w:rPr>
+          <w:b/>
+          <w:bCs/>
+          <w:u w:val="single"/>
+        </w:rPr>
+        <w:t>Compteur de points :</w:t>
+      </w:r>
+    </w:p>
+    <w:p>
+      <w:pPr>
+        <w:pStyle w:val="Retraitcorpsdetexte"/>
+        <w:rPr>
+          <w:b/>
+          <w:bCs/>
+          <w:u w:val="single"/>
+        </w:rPr>
+      </w:pPr>
+    </w:p>
+    <w:p>
+      <w:pPr>
+        <w:pStyle w:val="Retraitcorpsdetexte"/>
+        <w:rPr>
+          <w:b/>
+          <w:bCs/>
+          <w:u w:val="single"/>
+        </w:rPr>
+      </w:pPr>
+      <w:r>
+        <w:rPr>
+          <w:noProof/>
+        </w:rPr>
+        <w:drawing>
+          <wp:inline distT="0" distB="0" distL="0" distR="0" wp14:anchorId="196B954F" wp14:editId="50DE89D0">
+            <wp:extent cx="1514475" cy="466725"/>
+            <wp:effectExtent l="0" t="0" r="9525" b="9525"/>
+            <wp:docPr id="46830342" name="Image 13" descr="Image"/>
+            <wp:cNvGraphicFramePr>
+              <a:graphicFrameLocks xmlns:a="http://schemas.openxmlformats.org/drawingml/2006/main" noChangeAspect="1"/>
+            </wp:cNvGraphicFramePr>
+            <a:graphic xmlns:a="http://schemas.openxmlformats.org/drawingml/2006/main">
+              <a:graphicData uri="http://schemas.openxmlformats.org/drawingml/2006/picture">
+                <pic:pic xmlns:pic="http://schemas.openxmlformats.org/drawingml/2006/picture">
+                  <pic:nvPicPr>
+                    <pic:cNvPr id="0" name="Picture 24" descr="Image"/>
+                    <pic:cNvPicPr>
+                      <a:picLocks noChangeAspect="1" noChangeArrowheads="1"/>
+                    </pic:cNvPicPr>
+                  </pic:nvPicPr>
+                  <pic:blipFill>
+                    <a:blip r:embed="rId25">
+                      <a:extLst>
+                        <a:ext uri="{28A0092B-C50C-407E-A947-70E740481C1C}">
+                          <a14:useLocalDpi xmlns:a14="http://schemas.microsoft.com/office/drawing/2010/main" val="0"/>
+                        </a:ext>
+                      </a:extLst>
+                    </a:blip>
+                    <a:srcRect/>
+                    <a:stretch>
+                      <a:fillRect/>
+                    </a:stretch>
+                  </pic:blipFill>
+                  <pic:spPr bwMode="auto">
+                    <a:xfrm>
+                      <a:off x="0" y="0"/>
+                      <a:ext cx="1514475" cy="466725"/>
+                    </a:xfrm>
+                    <a:prstGeom prst="rect">
+                      <a:avLst/>
+                    </a:prstGeom>
+                    <a:noFill/>
+                    <a:ln>
+                      <a:noFill/>
+                    </a:ln>
+                  </pic:spPr>
+                </pic:pic>
+              </a:graphicData>
+            </a:graphic>
+          </wp:inline>
+        </w:drawing>
+      </w:r>
+    </w:p>
+    <w:p>
+      <w:pPr>
+        <w:pStyle w:val="Retraitcorpsdetexte"/>
+        <w:rPr>
+          <w:b/>
+          <w:bCs/>
+          <w:u w:val="single"/>
+        </w:rPr>
+      </w:pPr>
+    </w:p>
+    <w:p>
+      <w:pPr>
+        <w:pStyle w:val="Retraitcorpsdetexte"/>
+        <w:rPr>
+          <w:b/>
+          <w:bCs/>
+          <w:u w:val="single"/>
+        </w:rPr>
+      </w:pPr>
+      <w:r>
+        <w:rPr>
+          <w:b/>
+          <w:bCs/>
+          <w:u w:val="single"/>
+        </w:rPr>
+        <w:t xml:space="preserve">Conditions de victoire ou de défaite : </w:t>
+      </w:r>
+    </w:p>
+    <w:p>
+      <w:pPr>
+        <w:pStyle w:val="Retraitcorpsdetexte"/>
+        <w:rPr>
+          <w:b/>
+          <w:bCs/>
+          <w:u w:val="single"/>
+        </w:rPr>
+      </w:pPr>
+    </w:p>
+    <w:p>
+      <w:pPr>
+        <w:pStyle w:val="Retraitcorpsdetexte"/>
+        <w:rPr>
+          <w:b/>
+          <w:bCs/>
+          <w:u w:val="single"/>
+        </w:rPr>
+      </w:pPr>
+      <w:r>
+        <w:rPr>
+          <w:noProof/>
+        </w:rPr>
+        <w:drawing>
+          <wp:inline distT="0" distB="0" distL="0" distR="0" wp14:anchorId="672D7035" wp14:editId="4A679D35">
+            <wp:extent cx="5572125" cy="2733675"/>
+            <wp:effectExtent l="0" t="0" r="9525" b="9525"/>
+            <wp:docPr id="583730640" name="Image 14" descr="Image"/>
+            <wp:cNvGraphicFramePr>
+              <a:graphicFrameLocks xmlns:a="http://schemas.openxmlformats.org/drawingml/2006/main" noChangeAspect="1"/>
+            </wp:cNvGraphicFramePr>
+            <a:graphic xmlns:a="http://schemas.openxmlformats.org/drawingml/2006/main">
+              <a:graphicData uri="http://schemas.openxmlformats.org/drawingml/2006/picture">
+                <pic:pic xmlns:pic="http://schemas.openxmlformats.org/drawingml/2006/picture">
+                  <pic:nvPicPr>
+                    <pic:cNvPr id="0" name="Picture 26" descr="Image"/>
+                    <pic:cNvPicPr>
+                      <a:picLocks noChangeAspect="1" noChangeArrowheads="1"/>
+                    </pic:cNvPicPr>
+                  </pic:nvPicPr>
+                  <pic:blipFill>
+                    <a:blip r:embed="rId26">
+                      <a:extLst>
+                        <a:ext uri="{28A0092B-C50C-407E-A947-70E740481C1C}">
+                          <a14:useLocalDpi xmlns:a14="http://schemas.microsoft.com/office/drawing/2010/main" val="0"/>
+                        </a:ext>
+                      </a:extLst>
+                    </a:blip>
+                    <a:srcRect/>
+                    <a:stretch>
+                      <a:fillRect/>
+                    </a:stretch>
+                  </pic:blipFill>
+                  <pic:spPr bwMode="auto">
+                    <a:xfrm>
+                      <a:off x="0" y="0"/>
+                      <a:ext cx="5572125" cy="2733675"/>
+                    </a:xfrm>
+                    <a:prstGeom prst="rect">
+                      <a:avLst/>
+                    </a:prstGeom>
+                    <a:noFill/>
+                    <a:ln>
+                      <a:noFill/>
+                    </a:ln>
+                  </pic:spPr>
+                </pic:pic>
+              </a:graphicData>
+            </a:graphic>
+          </wp:inline>
+        </w:drawing>
+      </w:r>
+    </w:p>
+    <w:p>
+      <w:pPr>
+        <w:pStyle w:val="Retraitcorpsdetexte"/>
+        <w:rPr>
+          <w:b/>
+          <w:bCs/>
+          <w:u w:val="single"/>
+        </w:rPr>
+      </w:pPr>
+    </w:p>
+    <w:p>
+      <w:pPr>
+        <w:pStyle w:val="Retraitcorpsdetexte"/>
+        <w:rPr>
+          <w:b/>
+          <w:bCs/>
+          <w:u w:val="single"/>
+        </w:rPr>
+      </w:pPr>
+      <w:r>
+        <w:rPr>
+          <w:noProof/>
+        </w:rPr>
+        <w:lastRenderedPageBreak/>
+        <w:drawing>
+          <wp:inline distT="0" distB="0" distL="0" distR="0" wp14:anchorId="4D7AAAB3" wp14:editId="6F978091">
+            <wp:extent cx="5105400" cy="3714750"/>
+            <wp:effectExtent l="0" t="0" r="0" b="0"/>
+            <wp:docPr id="1865694362" name="Image 15" descr="Image"/>
+            <wp:cNvGraphicFramePr>
+              <a:graphicFrameLocks xmlns:a="http://schemas.openxmlformats.org/drawingml/2006/main" noChangeAspect="1"/>
+            </wp:cNvGraphicFramePr>
+            <a:graphic xmlns:a="http://schemas.openxmlformats.org/drawingml/2006/main">
+              <a:graphicData uri="http://schemas.openxmlformats.org/drawingml/2006/picture">
+                <pic:pic xmlns:pic="http://schemas.openxmlformats.org/drawingml/2006/picture">
+                  <pic:nvPicPr>
+                    <pic:cNvPr id="0" name="Picture 28" descr="Image"/>
+                    <pic:cNvPicPr>
+                      <a:picLocks noChangeAspect="1" noChangeArrowheads="1"/>
+                    </pic:cNvPicPr>
+                  </pic:nvPicPr>
+                  <pic:blipFill>
+                    <a:blip r:embed="rId27">
+                      <a:extLst>
+                        <a:ext uri="{28A0092B-C50C-407E-A947-70E740481C1C}">
+                          <a14:useLocalDpi xmlns:a14="http://schemas.microsoft.com/office/drawing/2010/main" val="0"/>
+                        </a:ext>
+                      </a:extLst>
+                    </a:blip>
+                    <a:srcRect/>
+                    <a:stretch>
+                      <a:fillRect/>
+                    </a:stretch>
+                  </pic:blipFill>
+                  <pic:spPr bwMode="auto">
+                    <a:xfrm>
+                      <a:off x="0" y="0"/>
+                      <a:ext cx="5105400" cy="3714750"/>
+                    </a:xfrm>
+                    <a:prstGeom prst="rect">
+                      <a:avLst/>
+                    </a:prstGeom>
+                    <a:noFill/>
+                    <a:ln>
+                      <a:noFill/>
+                    </a:ln>
+                  </pic:spPr>
+                </pic:pic>
+              </a:graphicData>
+            </a:graphic>
+          </wp:inline>
+        </w:drawing>
+      </w:r>
+    </w:p>
+    <w:p>
+      <w:pPr>
+        <w:pStyle w:val="Titre1"/>
+      </w:pPr>
+      <w:bookmarkStart w:id="29" w:name="_Toc532179964"/>
+      <w:bookmarkStart w:id="30" w:name="_Toc165969648"/>
+      <w:bookmarkStart w:id="31" w:name="_Toc308526337"/>
+      <w:bookmarkStart w:id="32" w:name="_Toc210046592"/>
+      <w:r>
+        <w:t>Réalisation</w:t>
+      </w:r>
+    </w:p>
+    <w:p>
+      <w:pPr>
+        <w:pStyle w:val="Titre2"/>
+      </w:pPr>
+      <w:r>
+        <w:t>Dossier de Réalisation</w:t>
+      </w:r>
+    </w:p>
+    <w:p>
+      <w:pPr>
+        <w:pStyle w:val="Retraitcorpsdetexte"/>
+      </w:pPr>
+      <w:r>
+        <w:t xml:space="preserve">Tout ce que j’ai fait durant ce projet et tous les fichiers que j’ai utilisés ont été ajoutés à mon repo sur </w:t>
+      </w:r>
+      <w:proofErr w:type="spellStart"/>
+      <w:r>
+        <w:t>Github</w:t>
+      </w:r>
+      <w:proofErr w:type="spellEnd"/>
+      <w:r>
+        <w:t>.</w:t>
+      </w:r>
+    </w:p>
+    <w:p>
+      <w:pPr>
+        <w:pStyle w:val="Retraitcorpsdetexte"/>
+      </w:pPr>
+    </w:p>
+    <w:p>
+      <w:pPr>
+        <w:pStyle w:val="Retraitcorpsdetexte"/>
+      </w:pPr>
+      <w:r>
+        <w:t>Voici ce que contient mon repo :</w:t>
+      </w:r>
+    </w:p>
+    <w:p>
+      <w:pPr>
+        <w:pStyle w:val="Retraitcorpsdetexte"/>
+        <w:numPr>
+          <w:ilvl w:val="0"/>
+          <w:numId w:val="48"/>
+        </w:numPr>
+      </w:pPr>
+      <w:r>
+        <w:t>Rapport</w:t>
+      </w:r>
+    </w:p>
+    <w:p>
+      <w:pPr>
+        <w:pStyle w:val="Retraitcorpsdetexte"/>
+        <w:numPr>
+          <w:ilvl w:val="0"/>
+          <w:numId w:val="48"/>
+        </w:numPr>
+      </w:pPr>
+      <w:proofErr w:type="spellStart"/>
+      <w:r>
+        <w:t>Plannification</w:t>
+      </w:r>
+      <w:proofErr w:type="spellEnd"/>
+    </w:p>
+    <w:p>
+      <w:pPr>
+        <w:pStyle w:val="Retraitcorpsdetexte"/>
+        <w:numPr>
+          <w:ilvl w:val="0"/>
+          <w:numId w:val="48"/>
+        </w:numPr>
+      </w:pPr>
+      <w:r>
+        <w:t>JDT</w:t>
+      </w:r>
+    </w:p>
+    <w:p>
+      <w:pPr>
+        <w:pStyle w:val="Retraitcorpsdetexte"/>
+        <w:numPr>
+          <w:ilvl w:val="0"/>
+          <w:numId w:val="48"/>
+        </w:numPr>
+      </w:pPr>
+      <w:r>
+        <w:t>Dossier qui contient mon code C#</w:t>
+      </w:r>
+    </w:p>
+    <w:p>
+      <w:pPr>
+        <w:pStyle w:val="Titre1"/>
+      </w:pPr>
+      <w:bookmarkStart w:id="33" w:name="_Toc210046595"/>
+      <w:bookmarkEnd w:id="29"/>
+      <w:bookmarkEnd w:id="30"/>
+      <w:bookmarkEnd w:id="31"/>
+      <w:bookmarkEnd w:id="32"/>
+      <w:r>
+        <w:t>Utilisation de l’IA</w:t>
+      </w:r>
+      <w:bookmarkEnd w:id="33"/>
+    </w:p>
+    <w:p>
+      <w:pPr>
+        <w:pStyle w:val="Corpsdetexte"/>
+      </w:pPr>
+    </w:p>
+    <w:p>
+      <w:pPr>
+        <w:pStyle w:val="Corpsdetexte"/>
+      </w:pPr>
+      <w:r>
+        <w:t xml:space="preserve">Dans ce projet, j’ai un peu utilisé l’IA lorsque que je </w:t>
+      </w:r>
+      <w:proofErr w:type="gramStart"/>
+      <w:r>
+        <w:t>rencontrait</w:t>
+      </w:r>
+      <w:proofErr w:type="gramEnd"/>
+      <w:r>
+        <w:t xml:space="preserve"> des problèmes que je n’arrivais pas à résoudre tout seul par exemple lorsque je devais déplacer les obstacles et les ennemis j’ai demandé un peu d’aide à l’IA mais j’ai finalement réussi à trouver la solution tout seul.</w:t>
+      </w:r>
+    </w:p>
+    <w:p>
+      <w:pPr>
+        <w:pStyle w:val="Corpsdetexte"/>
+      </w:pPr>
+      <w:r>
+        <w:t xml:space="preserve">J’ai aussi utilisé l’IA pour </w:t>
+      </w:r>
+      <w:r>
+        <w:t>générer des interfaces lorsque le joueur gagne ou perd</w:t>
+      </w:r>
+      <w:r>
+        <w:t>. J’ai utilisé l’IA uniquement pour avoir une interface visible et belle en même temps.</w:t>
+      </w:r>
+    </w:p>
+    <w:p>
+      <w:pPr>
+        <w:pStyle w:val="Titre1"/>
+      </w:pPr>
+      <w:bookmarkStart w:id="34" w:name="_Toc165969653"/>
+      <w:bookmarkStart w:id="35" w:name="_Toc308526342"/>
+      <w:bookmarkStart w:id="36" w:name="_Toc210046596"/>
+      <w:r>
+        <w:t>Conclusion</w:t>
+      </w:r>
+      <w:bookmarkEnd w:id="34"/>
+      <w:bookmarkEnd w:id="35"/>
+      <w:bookmarkEnd w:id="36"/>
+    </w:p>
+    <w:p>
+      <w:pPr>
+        <w:pStyle w:val="Titre2"/>
+      </w:pPr>
+      <w:bookmarkStart w:id="37" w:name="_Toc165969654"/>
+      <w:bookmarkStart w:id="38" w:name="_Toc308526343"/>
+      <w:bookmarkStart w:id="39" w:name="_Toc210046597"/>
+      <w:r>
+        <w:t xml:space="preserve">Bilan des </w:t>
+      </w:r>
+      <w:bookmarkEnd w:id="37"/>
+      <w:r>
+        <w:t>fonctionnalités demandées</w:t>
+      </w:r>
+      <w:bookmarkEnd w:id="38"/>
+      <w:bookmarkEnd w:id="39"/>
+    </w:p>
+    <w:p>
+      <w:pPr>
+        <w:pStyle w:val="Retraitcorpsdetexte"/>
+      </w:pPr>
+    </w:p>
+    <w:p>
+      <w:pPr>
+        <w:pStyle w:val="Retraitcorpsdetexte"/>
+      </w:pPr>
+      <w:r>
+        <w:t>A la fin de ce projet, j’ai réussi à implémenter toutes les fonctionnalités demandées dans mon code</w:t>
+      </w:r>
+      <w:r>
+        <w:t>.</w:t>
+      </w:r>
+    </w:p>
+    <w:p>
+      <w:pPr>
+        <w:pStyle w:val="Titre2"/>
+      </w:pPr>
+      <w:bookmarkStart w:id="40" w:name="_Toc165969656"/>
+      <w:bookmarkStart w:id="41" w:name="_Toc308526345"/>
+      <w:bookmarkStart w:id="42" w:name="_Toc210046599"/>
+      <w:r>
+        <w:lastRenderedPageBreak/>
+        <w:t>Bilan personnel</w:t>
+      </w:r>
+      <w:bookmarkEnd w:id="40"/>
+      <w:bookmarkEnd w:id="41"/>
+      <w:bookmarkEnd w:id="42"/>
+    </w:p>
+    <w:p>
+      <w:pPr>
+        <w:pStyle w:val="Retraitcorpsdetexte"/>
+      </w:pPr>
+    </w:p>
+    <w:p>
+      <w:pPr>
+        <w:pStyle w:val="Retraitcorpsdetexte"/>
+      </w:pPr>
+      <w:r>
+        <w:t xml:space="preserve">Lors de ce projet, je trouve que j’ai avancé un peu lentement au début car j’essayais de comprendre Windows Forms mais j’ai finalement abandonné car je n’arrivais pas à comprendre donc j’ai finalement </w:t>
+      </w:r>
+      <w:proofErr w:type="gramStart"/>
+      <w:r>
+        <w:t>fais</w:t>
+      </w:r>
+      <w:proofErr w:type="gramEnd"/>
+      <w:r>
+        <w:t xml:space="preserve"> mon projet en C# Console car c’était plus simple pour moi et depuis ce moment là j’ai avancé beaucoup plus vite mais malheureusement, il était déjà tard </w:t>
+      </w:r>
+      <w:r>
+        <w:t>mais j’ai quand même réussi à travailler assez pour implémenter toutes les fonctionnalités qui étaient demandées.</w:t>
+      </w:r>
+    </w:p>
+    <w:p>
+      <w:pPr>
+        <w:pStyle w:val="Retraitcorpsdetexte"/>
+      </w:pPr>
+    </w:p>
+    <w:p>
+      <w:pPr>
+        <w:pStyle w:val="Retraitcorpsdetexte"/>
+      </w:pPr>
+      <w:r>
+        <w:t>Pour finir, je pense que j’ai acquis pour ce projet car j’ai réussi à implémenter toutes les fonctionnalités qui étaient demandées pour ce projet.</w:t>
+      </w:r>
+    </w:p>
+    <w:p>
+      <w:pPr>
+        <w:pStyle w:val="Titre1"/>
+      </w:pPr>
+      <w:bookmarkStart w:id="43" w:name="_Toc532179971"/>
+      <w:bookmarkStart w:id="44" w:name="_Toc165969657"/>
+      <w:bookmarkStart w:id="45" w:name="_Toc308526346"/>
+      <w:bookmarkStart w:id="46" w:name="_Toc210046600"/>
+      <w:r>
+        <w:t>Divers</w:t>
+      </w:r>
+      <w:bookmarkEnd w:id="43"/>
+      <w:bookmarkEnd w:id="44"/>
+      <w:bookmarkEnd w:id="45"/>
+      <w:bookmarkEnd w:id="46"/>
+    </w:p>
+    <w:p>
+      <w:pPr>
+        <w:pStyle w:val="Titre2"/>
+      </w:pPr>
+      <w:bookmarkStart w:id="47" w:name="_Toc210046601"/>
+      <w:r>
+        <w:t>Planification</w:t>
+      </w:r>
+      <w:bookmarkEnd w:id="47"/>
+    </w:p>
+    <w:p>
+      <w:pPr>
+        <w:pStyle w:val="Retraitcorpsdetexte"/>
+      </w:pPr>
+      <w:r>
+        <w:rPr>
+          <w:noProof/>
+        </w:rPr>
+        <w:drawing>
+          <wp:inline distT="0" distB="0" distL="0" distR="0" wp14:anchorId="762A37FD" wp14:editId="6CE754D0">
+            <wp:extent cx="5759450" cy="1607185"/>
+            <wp:effectExtent l="0" t="0" r="0" b="0"/>
+            <wp:docPr id="2111105891" name="Image 1" descr="Une image contenant texte, capture d’écran, logiciel, nombre&#10;&#10;Le contenu généré par l’IA peut être incorrect."/>
+            <wp:cNvGraphicFramePr>
+              <a:graphicFrameLocks xmlns:a="http://schemas.openxmlformats.org/drawingml/2006/main" noChangeAspect="1"/>
+            </wp:cNvGraphicFramePr>
+            <a:graphic xmlns:a="http://schemas.openxmlformats.org/drawingml/2006/main">
+              <a:graphicData uri="http://schemas.openxmlformats.org/drawingml/2006/picture">
+                <pic:pic xmlns:pic="http://schemas.openxmlformats.org/drawingml/2006/picture">
+                  <pic:nvPicPr>
+                    <pic:cNvPr id="2111105891" name="Image 1" descr="Une image contenant texte, capture d’écran, logiciel, nombre&#10;&#10;Le contenu généré par l’IA peut être incorrect."/>
                     <pic:cNvPicPr/>
                   </pic:nvPicPr>
                   <pic:blipFill>
-                    <a:blip r:embed="rId13"/>
+                    <a:blip r:embed="rId28"/>
                     <a:stretch>
                       <a:fillRect/>
                     </a:stretch>
@@ -4845,7 +6524,7 @@
                   <pic:spPr>
                     <a:xfrm>
                       <a:off x="0" y="0"/>
-                      <a:ext cx="5759450" cy="1134745"/>
+                      <a:ext cx="5759450" cy="1607185"/>
                     </a:xfrm>
                     <a:prstGeom prst="rect">
                       <a:avLst/>
@@ -4862,28 +6541,62 @@
       <w:pPr>
         <w:pStyle w:val="Titre2"/>
       </w:pPr>
-      <w:bookmarkStart w:id="57" w:name="_Toc210046602"/>
-      <w:bookmarkStart w:id="58" w:name="_Toc308526349"/>
+      <w:bookmarkStart w:id="48" w:name="_Toc210046602"/>
+      <w:bookmarkStart w:id="49" w:name="_Toc308526349"/>
       <w:r>
         <w:t>Journal de travail</w:t>
       </w:r>
-      <w:bookmarkEnd w:id="57"/>
-    </w:p>
+      <w:bookmarkEnd w:id="48"/>
+    </w:p>
+    <w:bookmarkEnd w:id="49"/>
     <w:p>
       <w:pPr>
         <w:pStyle w:val="Retraitcorpsdetexte"/>
       </w:pPr>
       <w:r>
-        <w:t>(SCREENSHOT</w:t>
-      </w:r>
-      <w:bookmarkEnd w:id="58"/>
-      <w:r>
-        <w:t>)</w:t>
+        <w:rPr>
+          <w:noProof/>
+        </w:rPr>
+        <w:drawing>
+          <wp:inline distT="0" distB="0" distL="0" distR="0" wp14:anchorId="789C900E" wp14:editId="7723CF9B">
+            <wp:extent cx="5759450" cy="1629410"/>
+            <wp:effectExtent l="0" t="0" r="0" b="8890"/>
+            <wp:docPr id="1636256504" name="Image 1" descr="Une image contenant texte, capture d’écran, Police, nombre&#10;&#10;Le contenu généré par l’IA peut être incorrect."/>
+            <wp:cNvGraphicFramePr>
+              <a:graphicFrameLocks xmlns:a="http://schemas.openxmlformats.org/drawingml/2006/main" noChangeAspect="1"/>
+            </wp:cNvGraphicFramePr>
+            <a:graphic xmlns:a="http://schemas.openxmlformats.org/drawingml/2006/main">
+              <a:graphicData uri="http://schemas.openxmlformats.org/drawingml/2006/picture">
+                <pic:pic xmlns:pic="http://schemas.openxmlformats.org/drawingml/2006/picture">
+                  <pic:nvPicPr>
+                    <pic:cNvPr id="1636256504" name="Image 1" descr="Une image contenant texte, capture d’écran, Police, nombre&#10;&#10;Le contenu généré par l’IA peut être incorrect."/>
+                    <pic:cNvPicPr/>
+                  </pic:nvPicPr>
+                  <pic:blipFill>
+                    <a:blip r:embed="rId29"/>
+                    <a:stretch>
+                      <a:fillRect/>
+                    </a:stretch>
+                  </pic:blipFill>
+                  <pic:spPr>
+                    <a:xfrm>
+                      <a:off x="0" y="0"/>
+                      <a:ext cx="5759450" cy="1629410"/>
+                    </a:xfrm>
+                    <a:prstGeom prst="rect">
+                      <a:avLst/>
+                    </a:prstGeom>
+                  </pic:spPr>
+                </pic:pic>
+              </a:graphicData>
+            </a:graphic>
+          </wp:inline>
+        </w:drawing>
       </w:r>
     </w:p>
     <w:sectPr>
-      <w:headerReference w:type="default" r:id="rId14"/>
-      <w:footerReference w:type="default" r:id="rId15"/>
+      <w:headerReference w:type="default" r:id="rId30"/>
+      <w:footerReference w:type="default" r:id="rId31"/>
       <w:pgSz w:w="11906" w:h="16838" w:code="9"/>
       <w:pgMar w:top="1418" w:right="1418" w:bottom="1418" w:left="1418" w:header="709" w:footer="709" w:gutter="0"/>
       <w:cols w:space="708"/>
@@ -5299,12 +7012,21 @@
               <w:szCs w:val="16"/>
             </w:rPr>
           </w:pPr>
+          <w:proofErr w:type="gramStart"/>
           <w:r>
             <w:rPr>
               <w:rFonts w:cs="Arial"/>
               <w:szCs w:val="16"/>
             </w:rPr>
-            <w:t xml:space="preserve">Version: </w:t>
+            <w:t>Version:</w:t>
+          </w:r>
+          <w:proofErr w:type="gramEnd"/>
+          <w:r>
+            <w:rPr>
+              <w:rFonts w:cs="Arial"/>
+              <w:szCs w:val="16"/>
+            </w:rPr>
+            <w:t xml:space="preserve"> </w:t>
           </w:r>
           <w:fldSimple w:instr=" REVNUM   \* MERGEFORMAT ">
             <w:r>
@@ -5562,7 +7284,7 @@
         <v:path o:extrusionok="f" gradientshapeok="t" o:connecttype="rect"/>
         <o:lock v:ext="edit" aspectratio="t"/>
       </v:shapetype>
-      <v:shape id="_x0000_i1029" type="#_x0000_t75" style="width:12pt;height:12pt" o:bullet="t">
+      <v:shape id="_x0000_i1058" type="#_x0000_t75" style="width:14.4pt;height:14.4pt" o:bullet="t">
         <v:imagedata r:id="rId1" o:title="BD10263_"/>
       </v:shape>
     </w:pict>

</xml_diff>